<commit_message>
The last current version
git-svn-id: https://svn.cryptool.org/CrypTool2/trunk@376 9b0d660e-8ab2-dd11-ad6d-000c29d71a56
</commit_message>
<xml_diff>
--- a/HowTo/Hash/HowTo_HashPlugin.docx
+++ b/HowTo/Hash/HowTo_HashPlugin.docx
@@ -10,7 +10,7 @@
         </w:rPr>
       </w:pPr>
       <w:bookmarkStart w:id="0" w:name="_Toc191747008"/>
-      <w:bookmarkStart w:id="1" w:name="_Toc214215008"/>
+      <w:bookmarkStart w:id="1" w:name="_Toc233174603"/>
       <w:r>
         <w:rPr>
           <w:lang w:val="en-US"/>
@@ -307,7 +307,19 @@
               <w:rPr>
                 <w:lang w:val="en-US"/>
               </w:rPr>
-              <w:t>2009-05-02</w:t>
+              <w:t>2009-06</w:t>
+            </w:r>
+            <w:r>
+              <w:rPr>
+                <w:lang w:val="en-US"/>
+              </w:rPr>
+              <w:t>-</w:t>
+            </w:r>
+            <w:r>
+              <w:rPr>
+                <w:lang w:val="en-US"/>
+              </w:rPr>
+              <w:t>19</w:t>
             </w:r>
           </w:p>
         </w:tc>
@@ -359,7 +371,7 @@
               <w:rPr>
                 <w:lang w:val="en-US"/>
               </w:rPr>
-              <w:t>3</w:t>
+              <w:t>4</w:t>
             </w:r>
           </w:p>
         </w:tc>
@@ -472,7 +484,7 @@
         </w:rPr>
         <w:fldChar w:fldCharType="separate"/>
       </w:r>
-      <w:hyperlink w:anchor="_Toc214215008" w:history="1">
+      <w:hyperlink w:anchor="_Toc233174603" w:history="1">
         <w:r>
           <w:rPr>
             <w:rStyle w:val="Hyperlink"/>
@@ -500,7 +512,7 @@
             <w:noProof/>
             <w:webHidden/>
           </w:rPr>
-          <w:instrText xml:space="preserve"> PAGEREF _Toc214215008 \h </w:instrText>
+          <w:instrText xml:space="preserve"> PAGEREF _Toc233174603 \h </w:instrText>
         </w:r>
         <w:r>
           <w:rPr>
@@ -544,7 +556,7 @@
           <w:lang w:eastAsia="de-DE"/>
         </w:rPr>
       </w:pPr>
-      <w:hyperlink w:anchor="_Toc214215009" w:history="1">
+      <w:hyperlink w:anchor="_Toc233174604" w:history="1">
         <w:r>
           <w:rPr>
             <w:rStyle w:val="Hyperlink"/>
@@ -588,7 +600,7 @@
             <w:noProof/>
             <w:webHidden/>
           </w:rPr>
-          <w:instrText xml:space="preserve"> PAGEREF _Toc214215009 \h </w:instrText>
+          <w:instrText xml:space="preserve"> PAGEREF _Toc233174604 \h </w:instrText>
         </w:r>
         <w:r>
           <w:rPr>
@@ -632,7 +644,7 @@
           <w:lang w:eastAsia="de-DE"/>
         </w:rPr>
       </w:pPr>
-      <w:hyperlink w:anchor="_Toc214215010" w:history="1">
+      <w:hyperlink w:anchor="_Toc233174605" w:history="1">
         <w:r>
           <w:rPr>
             <w:rStyle w:val="Hyperlink"/>
@@ -676,7 +688,7 @@
             <w:noProof/>
             <w:webHidden/>
           </w:rPr>
-          <w:instrText xml:space="preserve"> PAGEREF _Toc214215010 \h </w:instrText>
+          <w:instrText xml:space="preserve"> PAGEREF _Toc233174605 \h </w:instrText>
         </w:r>
         <w:r>
           <w:rPr>
@@ -720,7 +732,7 @@
           <w:lang w:eastAsia="de-DE"/>
         </w:rPr>
       </w:pPr>
-      <w:hyperlink w:anchor="_Toc214215011" w:history="1">
+      <w:hyperlink w:anchor="_Toc233174606" w:history="1">
         <w:r>
           <w:rPr>
             <w:rStyle w:val="Hyperlink"/>
@@ -764,7 +776,7 @@
             <w:noProof/>
             <w:webHidden/>
           </w:rPr>
-          <w:instrText xml:space="preserve"> PAGEREF _Toc214215011 \h </w:instrText>
+          <w:instrText xml:space="preserve"> PAGEREF _Toc233174606 \h </w:instrText>
         </w:r>
         <w:r>
           <w:rPr>
@@ -808,7 +820,7 @@
           <w:lang w:eastAsia="de-DE"/>
         </w:rPr>
       </w:pPr>
-      <w:hyperlink w:anchor="_Toc214215012" w:history="1">
+      <w:hyperlink w:anchor="_Toc233174607" w:history="1">
         <w:r>
           <w:rPr>
             <w:rStyle w:val="Hyperlink"/>
@@ -852,7 +864,7 @@
             <w:noProof/>
             <w:webHidden/>
           </w:rPr>
-          <w:instrText xml:space="preserve"> PAGEREF _Toc214215012 \h </w:instrText>
+          <w:instrText xml:space="preserve"> PAGEREF _Toc233174607 \h </w:instrText>
         </w:r>
         <w:r>
           <w:rPr>
@@ -896,7 +908,7 @@
           <w:lang w:eastAsia="de-DE"/>
         </w:rPr>
       </w:pPr>
-      <w:hyperlink w:anchor="_Toc214215013" w:history="1">
+      <w:hyperlink w:anchor="_Toc233174608" w:history="1">
         <w:r>
           <w:rPr>
             <w:rStyle w:val="Hyperlink"/>
@@ -940,7 +952,7 @@
             <w:noProof/>
             <w:webHidden/>
           </w:rPr>
-          <w:instrText xml:space="preserve"> PAGEREF _Toc214215013 \h </w:instrText>
+          <w:instrText xml:space="preserve"> PAGEREF _Toc233174608 \h </w:instrText>
         </w:r>
         <w:r>
           <w:rPr>
@@ -984,7 +996,7 @@
           <w:lang w:eastAsia="de-DE"/>
         </w:rPr>
       </w:pPr>
-      <w:hyperlink w:anchor="_Toc214215014" w:history="1">
+      <w:hyperlink w:anchor="_Toc233174609" w:history="1">
         <w:r>
           <w:rPr>
             <w:rStyle w:val="Hyperlink"/>
@@ -1028,7 +1040,7 @@
             <w:noProof/>
             <w:webHidden/>
           </w:rPr>
-          <w:instrText xml:space="preserve"> PAGEREF _Toc214215014 \h </w:instrText>
+          <w:instrText xml:space="preserve"> PAGEREF _Toc233174609 \h </w:instrText>
         </w:r>
         <w:r>
           <w:rPr>
@@ -1072,7 +1084,7 @@
           <w:lang w:eastAsia="de-DE"/>
         </w:rPr>
       </w:pPr>
-      <w:hyperlink w:anchor="_Toc214215015" w:history="1">
+      <w:hyperlink w:anchor="_Toc233174610" w:history="1">
         <w:r>
           <w:rPr>
             <w:rStyle w:val="Hyperlink"/>
@@ -1116,7 +1128,7 @@
             <w:noProof/>
             <w:webHidden/>
           </w:rPr>
-          <w:instrText xml:space="preserve"> PAGEREF _Toc214215015 \h </w:instrText>
+          <w:instrText xml:space="preserve"> PAGEREF _Toc233174610 \h </w:instrText>
         </w:r>
         <w:r>
           <w:rPr>
@@ -1160,7 +1172,7 @@
           <w:lang w:eastAsia="de-DE"/>
         </w:rPr>
       </w:pPr>
-      <w:hyperlink w:anchor="_Toc214215016" w:history="1">
+      <w:hyperlink w:anchor="_Toc233174611" w:history="1">
         <w:r>
           <w:rPr>
             <w:rStyle w:val="Hyperlink"/>
@@ -1204,7 +1216,7 @@
             <w:noProof/>
             <w:webHidden/>
           </w:rPr>
-          <w:instrText xml:space="preserve"> PAGEREF _Toc214215016 \h </w:instrText>
+          <w:instrText xml:space="preserve"> PAGEREF _Toc233174611 \h </w:instrText>
         </w:r>
         <w:r>
           <w:rPr>
@@ -1248,7 +1260,7 @@
           <w:lang w:eastAsia="de-DE"/>
         </w:rPr>
       </w:pPr>
-      <w:hyperlink w:anchor="_Toc214215017" w:history="1">
+      <w:hyperlink w:anchor="_Toc233174612" w:history="1">
         <w:r>
           <w:rPr>
             <w:rStyle w:val="Hyperlink"/>
@@ -1292,7 +1304,7 @@
             <w:noProof/>
             <w:webHidden/>
           </w:rPr>
-          <w:instrText xml:space="preserve"> PAGEREF _Toc214215017 \h </w:instrText>
+          <w:instrText xml:space="preserve"> PAGEREF _Toc233174612 \h </w:instrText>
         </w:r>
         <w:r>
           <w:rPr>
@@ -1336,7 +1348,7 @@
           <w:lang w:eastAsia="de-DE"/>
         </w:rPr>
       </w:pPr>
-      <w:hyperlink w:anchor="_Toc214215018" w:history="1">
+      <w:hyperlink w:anchor="_Toc233174613" w:history="1">
         <w:r>
           <w:rPr>
             <w:rStyle w:val="Hyperlink"/>
@@ -1380,7 +1392,7 @@
             <w:noProof/>
             <w:webHidden/>
           </w:rPr>
-          <w:instrText xml:space="preserve"> PAGEREF _Toc214215018 \h </w:instrText>
+          <w:instrText xml:space="preserve"> PAGEREF _Toc233174613 \h </w:instrText>
         </w:r>
         <w:r>
           <w:rPr>
@@ -1424,7 +1436,7 @@
           <w:lang w:eastAsia="de-DE"/>
         </w:rPr>
       </w:pPr>
-      <w:hyperlink w:anchor="_Toc214215019" w:history="1">
+      <w:hyperlink w:anchor="_Toc233174614" w:history="1">
         <w:r>
           <w:rPr>
             <w:rStyle w:val="Hyperlink"/>
@@ -1468,7 +1480,7 @@
             <w:noProof/>
             <w:webHidden/>
           </w:rPr>
-          <w:instrText xml:space="preserve"> PAGEREF _Toc214215019 \h </w:instrText>
+          <w:instrText xml:space="preserve"> PAGEREF _Toc233174614 \h </w:instrText>
         </w:r>
         <w:r>
           <w:rPr>
@@ -1512,7 +1524,7 @@
           <w:lang w:eastAsia="de-DE"/>
         </w:rPr>
       </w:pPr>
-      <w:hyperlink w:anchor="_Toc214215020" w:history="1">
+      <w:hyperlink w:anchor="_Toc233174615" w:history="1">
         <w:r>
           <w:rPr>
             <w:rStyle w:val="Hyperlink"/>
@@ -1556,7 +1568,7 @@
             <w:noProof/>
             <w:webHidden/>
           </w:rPr>
-          <w:instrText xml:space="preserve"> PAGEREF _Toc214215020 \h </w:instrText>
+          <w:instrText xml:space="preserve"> PAGEREF _Toc233174615 \h </w:instrText>
         </w:r>
         <w:r>
           <w:rPr>
@@ -1600,7 +1612,7 @@
           <w:lang w:eastAsia="de-DE"/>
         </w:rPr>
       </w:pPr>
-      <w:hyperlink w:anchor="_Toc214215021" w:history="1">
+      <w:hyperlink w:anchor="_Toc233174616" w:history="1">
         <w:r>
           <w:rPr>
             <w:rStyle w:val="Hyperlink"/>
@@ -1644,7 +1656,7 @@
             <w:noProof/>
             <w:webHidden/>
           </w:rPr>
-          <w:instrText xml:space="preserve"> PAGEREF _Toc214215021 \h </w:instrText>
+          <w:instrText xml:space="preserve"> PAGEREF _Toc233174616 \h </w:instrText>
         </w:r>
         <w:r>
           <w:rPr>
@@ -1688,7 +1700,7 @@
           <w:lang w:eastAsia="de-DE"/>
         </w:rPr>
       </w:pPr>
-      <w:hyperlink w:anchor="_Toc214215022" w:history="1">
+      <w:hyperlink w:anchor="_Toc233174617" w:history="1">
         <w:r>
           <w:rPr>
             <w:rStyle w:val="Hyperlink"/>
@@ -1732,7 +1744,7 @@
             <w:noProof/>
             <w:webHidden/>
           </w:rPr>
-          <w:instrText xml:space="preserve"> PAGEREF _Toc214215022 \h </w:instrText>
+          <w:instrText xml:space="preserve"> PAGEREF _Toc233174617 \h </w:instrText>
         </w:r>
         <w:r>
           <w:rPr>
@@ -1776,7 +1788,7 @@
           <w:lang w:eastAsia="de-DE"/>
         </w:rPr>
       </w:pPr>
-      <w:hyperlink w:anchor="_Toc214215023" w:history="1">
+      <w:hyperlink w:anchor="_Toc233174618" w:history="1">
         <w:r>
           <w:rPr>
             <w:rStyle w:val="Hyperlink"/>
@@ -1818,7 +1830,7 @@
             <w:noProof/>
             <w:webHidden/>
           </w:rPr>
-          <w:instrText xml:space="preserve"> PAGEREF _Toc214215023 \h </w:instrText>
+          <w:instrText xml:space="preserve"> PAGEREF _Toc233174618 \h </w:instrText>
         </w:r>
         <w:r>
           <w:rPr>
@@ -1862,7 +1874,7 @@
           <w:lang w:eastAsia="de-DE"/>
         </w:rPr>
       </w:pPr>
-      <w:hyperlink w:anchor="_Toc214215024" w:history="1">
+      <w:hyperlink w:anchor="_Toc233174619" w:history="1">
         <w:r>
           <w:rPr>
             <w:rStyle w:val="Hyperlink"/>
@@ -1904,7 +1916,7 @@
             <w:noProof/>
             <w:webHidden/>
           </w:rPr>
-          <w:instrText xml:space="preserve"> PAGEREF _Toc214215024 \h </w:instrText>
+          <w:instrText xml:space="preserve"> PAGEREF _Toc233174619 \h </w:instrText>
         </w:r>
         <w:r>
           <w:rPr>
@@ -1948,7 +1960,7 @@
           <w:lang w:eastAsia="de-DE"/>
         </w:rPr>
       </w:pPr>
-      <w:hyperlink w:anchor="_Toc214215025" w:history="1">
+      <w:hyperlink w:anchor="_Toc233174620" w:history="1">
         <w:r>
           <w:rPr>
             <w:rStyle w:val="Hyperlink"/>
@@ -1990,7 +2002,7 @@
             <w:noProof/>
             <w:webHidden/>
           </w:rPr>
-          <w:instrText xml:space="preserve"> PAGEREF _Toc214215025 \h </w:instrText>
+          <w:instrText xml:space="preserve"> PAGEREF _Toc233174620 \h </w:instrText>
         </w:r>
         <w:r>
           <w:rPr>
@@ -2011,6 +2023,92 @@
             <w:webHidden/>
           </w:rPr>
           <w:t>29</w:t>
+        </w:r>
+        <w:r>
+          <w:rPr>
+            <w:noProof/>
+            <w:webHidden/>
+          </w:rPr>
+          <w:fldChar w:fldCharType="end"/>
+        </w:r>
+      </w:hyperlink>
+    </w:p>
+    <w:p>
+      <w:pPr>
+        <w:pStyle w:val="Verzeichnis1"/>
+        <w:tabs>
+          <w:tab w:val="left" w:pos="660"/>
+          <w:tab w:val="right" w:leader="dot" w:pos="9062"/>
+        </w:tabs>
+        <w:rPr>
+          <w:rFonts w:asciiTheme="minorHAnsi" w:eastAsiaTheme="minorEastAsia" w:hAnsiTheme="minorHAnsi" w:cstheme="minorBidi"/>
+          <w:noProof/>
+          <w:lang w:eastAsia="de-DE"/>
+        </w:rPr>
+      </w:pPr>
+      <w:hyperlink w:anchor="_Toc233174621" w:history="1">
+        <w:r>
+          <w:rPr>
+            <w:rStyle w:val="Hyperlink"/>
+            <w:noProof/>
+          </w:rPr>
+          <w:t>12.</w:t>
+        </w:r>
+        <w:r>
+          <w:rPr>
+            <w:rFonts w:asciiTheme="minorHAnsi" w:eastAsiaTheme="minorEastAsia" w:hAnsiTheme="minorHAnsi" w:cstheme="minorBidi"/>
+            <w:noProof/>
+            <w:lang w:eastAsia="de-DE"/>
+          </w:rPr>
+          <w:tab/>
+        </w:r>
+        <w:r>
+          <w:rPr>
+            <w:rStyle w:val="Hyperlink"/>
+            <w:noProof/>
+          </w:rPr>
+          <w:t>Provide a workflow file of your plugin</w:t>
+        </w:r>
+        <w:r>
+          <w:rPr>
+            <w:noProof/>
+            <w:webHidden/>
+          </w:rPr>
+          <w:tab/>
+        </w:r>
+        <w:r>
+          <w:rPr>
+            <w:noProof/>
+            <w:webHidden/>
+          </w:rPr>
+          <w:fldChar w:fldCharType="begin"/>
+        </w:r>
+        <w:r>
+          <w:rPr>
+            <w:noProof/>
+            <w:webHidden/>
+          </w:rPr>
+          <w:instrText xml:space="preserve"> PAGEREF _Toc233174621 \h </w:instrText>
+        </w:r>
+        <w:r>
+          <w:rPr>
+            <w:noProof/>
+            <w:webHidden/>
+          </w:rPr>
+        </w:r>
+        <w:r>
+          <w:rPr>
+            <w:noProof/>
+            <w:webHidden/>
+          </w:rPr>
+          <w:fldChar w:fldCharType="separate"/>
+        </w:r>
+        <w:r>
+          <w:rPr>
+            <w:noProof/>
+            <w:webHidden/>
+          </w:rPr>
+          <w:t>30</w:t>
         </w:r>
         <w:r>
           <w:rPr>
@@ -2058,7 +2156,7 @@
         </w:rPr>
         <w:br w:type="page"/>
       </w:r>
-      <w:bookmarkStart w:id="2" w:name="_Toc214215009"/>
+      <w:bookmarkStart w:id="2" w:name="_Toc233174604"/>
       <w:r>
         <w:rPr>
           <w:lang w:val="en-US"/>
@@ -2136,7 +2234,7 @@
           <v:shape id="_x0000_i1025" type="#_x0000_t75" style="width:450.8pt;height:295.8pt" o:ole="">
             <v:imagedata r:id="rId8" o:title=""/>
           </v:shape>
-          <o:OLEObject Type="Embed" ProgID="PBrush" ShapeID="_x0000_i1025" DrawAspect="Content" ObjectID="_1302906117" r:id="rId9"/>
+          <o:OLEObject Type="Embed" ProgID="PBrush" ShapeID="_x0000_i1025" DrawAspect="Content" ObjectID="_1306916451" r:id="rId9"/>
         </w:object>
       </w:r>
     </w:p>
@@ -2266,7 +2364,7 @@
           <w:lang w:val="en-US"/>
         </w:rPr>
       </w:pPr>
-      <w:bookmarkStart w:id="3" w:name="_Toc214215010"/>
+      <w:bookmarkStart w:id="3" w:name="_Toc233174605"/>
       <w:r>
         <w:rPr>
           <w:lang w:val="en-US"/>
@@ -2437,7 +2535,7 @@
         </w:rPr>
         <w:br w:type="page"/>
       </w:r>
-      <w:bookmarkStart w:id="4" w:name="_Toc214215011"/>
+      <w:bookmarkStart w:id="4" w:name="_Toc233174606"/>
       <w:r>
         <w:rPr>
           <w:lang w:val="en-US"/>
@@ -2483,7 +2581,7 @@
           <w:lang w:val="en-GB"/>
         </w:rPr>
       </w:pPr>
-      <w:bookmarkStart w:id="5" w:name="_Toc214215012"/>
+      <w:bookmarkStart w:id="5" w:name="_Toc233174607"/>
       <w:r>
         <w:rPr>
           <w:lang w:val="en-GB"/>
@@ -2715,7 +2813,7 @@
           <w:lang w:val="en-GB"/>
         </w:rPr>
       </w:pPr>
-      <w:bookmarkStart w:id="6" w:name="_Toc214215013"/>
+      <w:bookmarkStart w:id="6" w:name="_Toc233174608"/>
       <w:r>
         <w:rPr>
           <w:lang w:val="en-GB"/>
@@ -2853,7 +2951,7 @@
           <w:lang w:val="en-GB"/>
         </w:rPr>
       </w:pPr>
-      <w:bookmarkStart w:id="7" w:name="_Toc214215014"/>
+      <w:bookmarkStart w:id="7" w:name="_Toc233174609"/>
       <w:r>
         <w:rPr>
           <w:lang w:val="en-GB"/>
@@ -3499,7 +3597,7 @@
           <w:lang w:val="en-GB"/>
         </w:rPr>
       </w:pPr>
-      <w:bookmarkStart w:id="8" w:name="_Toc214215015"/>
+      <w:bookmarkStart w:id="8" w:name="_Toc233174610"/>
       <w:r>
         <w:rPr>
           <w:lang w:val="en-GB"/>
@@ -3637,7 +3735,7 @@
           <v:shape id="_x0000_i1036" type="#_x0000_t75" style="width:428.75pt;height:683.7pt" o:ole="">
             <v:imagedata r:id="rId21" o:title=""/>
           </v:shape>
-          <o:OLEObject Type="Embed" ProgID="PBrush" ShapeID="_x0000_i1036" DrawAspect="Content" ObjectID="_1302906118" r:id="rId22"/>
+          <o:OLEObject Type="Embed" ProgID="PBrush" ShapeID="_x0000_i1036" DrawAspect="Content" ObjectID="_1306916452" r:id="rId22"/>
         </w:object>
       </w:r>
     </w:p>
@@ -3658,7 +3756,7 @@
         </w:rPr>
         <w:br w:type="page"/>
       </w:r>
-      <w:bookmarkStart w:id="9" w:name="_Toc214215016"/>
+      <w:bookmarkStart w:id="9" w:name="_Toc233174611"/>
       <w:r>
         <w:rPr>
           <w:lang w:val="en-GB"/>
@@ -3773,7 +3871,7 @@
           <w:lang w:val="en-GB"/>
         </w:rPr>
       </w:pPr>
-      <w:bookmarkStart w:id="10" w:name="_Toc214215017"/>
+      <w:bookmarkStart w:id="10" w:name="_Toc233174612"/>
       <w:r>
         <w:rPr>
           <w:lang w:val="en-GB"/>
@@ -3973,7 +4071,7 @@
         </w:rPr>
         <w:br w:type="page"/>
       </w:r>
-      <w:bookmarkStart w:id="11" w:name="_Toc214215018"/>
+      <w:bookmarkStart w:id="11" w:name="_Toc233174613"/>
       <w:r>
         <w:rPr>
           <w:lang w:val="en-US"/>
@@ -4225,7 +4323,7 @@
         </w:rPr>
         <w:br w:type="page"/>
       </w:r>
-      <w:bookmarkStart w:id="12" w:name="_Toc214215019"/>
+      <w:bookmarkStart w:id="12" w:name="_Toc233174614"/>
       <w:r>
         <w:rPr>
           <w:lang w:val="en-US"/>
@@ -5302,7 +5400,7 @@
           <w:lang w:val="en-US"/>
         </w:rPr>
       </w:pPr>
-      <w:bookmarkStart w:id="13" w:name="_Toc214215020"/>
+      <w:bookmarkStart w:id="13" w:name="_Toc233174615"/>
       <w:r>
         <w:rPr>
           <w:lang w:val="en-US"/>
@@ -5487,7 +5585,7 @@
         </w:rPr>
         <w:br w:type="page"/>
       </w:r>
-      <w:bookmarkStart w:id="14" w:name="_Toc214215021"/>
+      <w:bookmarkStart w:id="14" w:name="_Toc233174616"/>
       <w:r>
         <w:rPr>
           <w:lang w:val="en-US"/>
@@ -7118,7 +7216,7 @@
         </w:rPr>
         <w:br w:type="page"/>
       </w:r>
-      <w:bookmarkStart w:id="16" w:name="_Toc214215022"/>
+      <w:bookmarkStart w:id="16" w:name="_Toc233174617"/>
       <w:r>
         <w:rPr>
           <w:lang w:val="en-US"/>
@@ -7299,7 +7397,7 @@
       <w:r>
         <w:br w:type="page"/>
       </w:r>
-      <w:bookmarkStart w:id="17" w:name="_Toc214215023"/>
+      <w:bookmarkStart w:id="17" w:name="_Toc233174618"/>
       <w:r>
         <w:lastRenderedPageBreak/>
         <w:t>Keep this in mind</w:t>
@@ -7469,7 +7567,7 @@
       <w:r>
         <w:br w:type="page"/>
       </w:r>
-      <w:bookmarkStart w:id="18" w:name="_Toc214215024"/>
+      <w:bookmarkStart w:id="18" w:name="_Toc233174619"/>
       <w:r>
         <w:lastRenderedPageBreak/>
         <w:t>I</w:t>
@@ -7910,7 +8008,7 @@
       <w:pPr>
         <w:pStyle w:val="Formatvorlage1"/>
       </w:pPr>
-      <w:bookmarkStart w:id="19" w:name="_Toc214215025"/>
+      <w:bookmarkStart w:id="19" w:name="_Toc233174620"/>
       <w:r>
         <w:t>Source code and source template</w:t>
       </w:r>
@@ -8094,8 +8192,61 @@
         </w:rPr>
       </w:pPr>
     </w:p>
+    <w:p>
+      <w:pPr>
+        <w:pStyle w:val="Formatvorlage1"/>
+      </w:pPr>
+      <w:bookmarkStart w:id="20" w:name="_Toc233174621"/>
+      <w:r>
+        <w:t>Provide a workflow file of your plugin</w:t>
+      </w:r>
+      <w:bookmarkEnd w:id="20"/>
+    </w:p>
+    <w:p>
+      <w:pPr>
+        <w:pStyle w:val="Listenabsatz"/>
+      </w:pPr>
+      <w:r>
+        <w:rPr>
+          <w:lang w:val="en-US"/>
+        </w:rPr>
+        <w:t xml:space="preserve">Every plugin developer should provide a workflow file which shows his algorithm working in CrypTool2. </w:t>
+      </w:r>
+      <w:r>
+        <w:t>You will automatically create a workflow file by saving y</w:t>
+      </w:r>
+      <w:r>
+        <w:t xml:space="preserve">our project which was created on </w:t>
+      </w:r>
+      <w:r>
+        <w:t>CrypTool</w:t>
+      </w:r>
+      <w:r>
+        <w:t>2 work space. Here is an example how a workflow could looks like:</w:t>
+      </w:r>
+    </w:p>
+    <w:p>
+      <w:pPr>
+        <w:pStyle w:val="Listenabsatz"/>
+      </w:pPr>
+      <w:r>
+        <w:pict>
+          <v:shape id="_x0000_i1071" type="#_x0000_t75" style="width:452.75pt;height:276.3pt">
+            <v:imagedata r:id="rId60" o:title=""/>
+          </v:shape>
+        </w:pict>
+      </w:r>
+    </w:p>
+    <w:p>
+      <w:pPr>
+        <w:pStyle w:val="Listenabsatz"/>
+        <w:rPr>
+          <w:lang w:val="en-US"/>
+        </w:rPr>
+      </w:pPr>
+    </w:p>
     <w:sectPr>
-      <w:headerReference w:type="default" r:id="rId60"/>
+      <w:headerReference w:type="default" r:id="rId61"/>
       <w:pgSz w:w="11906" w:h="16838"/>
       <w:pgMar w:top="1417" w:right="1417" w:bottom="1134" w:left="1417" w:header="708" w:footer="708" w:gutter="0"/>
       <w:cols w:space="708"/>
@@ -8231,7 +8382,7 @@
         <w:u w:val="single"/>
         <w:lang w:val="en-GB"/>
       </w:rPr>
-      <w:t>30</w:t>
+      <w:t>3</w:t>
     </w:r>
     <w:r>
       <w:rPr>
@@ -10249,6 +10400,18 @@
       <w:iCs/>
     </w:rPr>
   </w:style>
+  <w:style w:type="paragraph" w:styleId="KeinLeerraum">
+    <w:name w:val="No Spacing"/>
+    <w:uiPriority w:val="1"/>
+    <w:qFormat/>
+    <w:rsid w:val="00C57936"/>
+    <w:rPr>
+      <w:rFonts w:cs="Calibri"/>
+      <w:sz w:val="22"/>
+      <w:szCs w:val="22"/>
+      <w:lang w:eastAsia="en-US"/>
+    </w:rPr>
+  </w:style>
 </w:styles>
 </file>
 

</xml_diff>

<commit_message>
- ch 7: rewording after clarification
git-svn-id: https://svn.cryptool.org/CrypTool2/trunk@378 9b0d660e-8ab2-dd11-ad6d-000c29d71a56
</commit_message>
<xml_diff>
--- a/HowTo/Hash/HowTo_HashPlugin.docx
+++ b/HowTo/Hash/HowTo_HashPlugin.docx
@@ -10,7 +10,7 @@
         </w:rPr>
       </w:pPr>
       <w:bookmarkStart w:id="0" w:name="_Toc191747008"/>
-      <w:bookmarkStart w:id="1" w:name="_Toc234921593"/>
+      <w:bookmarkStart w:id="1" w:name="_Toc234980420"/>
       <w:r>
         <w:rPr>
           <w:lang w:val="en-US"/>
@@ -325,7 +325,7 @@
               <w:rPr>
                 <w:lang w:val="en-US"/>
               </w:rPr>
-              <w:t>2009-07-08</w:t>
+              <w:t>2009-07-10</w:t>
             </w:r>
           </w:p>
         </w:tc>
@@ -377,7 +377,7 @@
               <w:rPr>
                 <w:lang w:val="en-US"/>
               </w:rPr>
-              <w:t>5</w:t>
+              <w:t>6</w:t>
             </w:r>
           </w:p>
         </w:tc>
@@ -490,7 +490,7 @@
         </w:rPr>
         <w:fldChar w:fldCharType="separate"/>
       </w:r>
-      <w:hyperlink w:anchor="_Toc234921593" w:history="1">
+      <w:hyperlink w:anchor="_Toc234980420" w:history="1">
         <w:r>
           <w:rPr>
             <w:rStyle w:val="Hyperlink"/>
@@ -518,7 +518,7 @@
             <w:noProof/>
             <w:webHidden/>
           </w:rPr>
-          <w:instrText xml:space="preserve"> PAGEREF _Toc234921593 \h </w:instrText>
+          <w:instrText xml:space="preserve"> PAGEREF _Toc234980420 \h </w:instrText>
         </w:r>
         <w:r>
           <w:rPr>
@@ -562,7 +562,7 @@
           <w:lang w:eastAsia="de-DE"/>
         </w:rPr>
       </w:pPr>
-      <w:hyperlink w:anchor="_Toc234921594" w:history="1">
+      <w:hyperlink w:anchor="_Toc234980421" w:history="1">
         <w:r>
           <w:rPr>
             <w:rStyle w:val="Hyperlink"/>
@@ -606,7 +606,7 @@
             <w:noProof/>
             <w:webHidden/>
           </w:rPr>
-          <w:instrText xml:space="preserve"> PAGEREF _Toc234921594 \h </w:instrText>
+          <w:instrText xml:space="preserve"> PAGEREF _Toc234980421 \h </w:instrText>
         </w:r>
         <w:r>
           <w:rPr>
@@ -650,7 +650,7 @@
           <w:lang w:eastAsia="de-DE"/>
         </w:rPr>
       </w:pPr>
-      <w:hyperlink w:anchor="_Toc234921595" w:history="1">
+      <w:hyperlink w:anchor="_Toc234980422" w:history="1">
         <w:r>
           <w:rPr>
             <w:rStyle w:val="Hyperlink"/>
@@ -694,7 +694,7 @@
             <w:noProof/>
             <w:webHidden/>
           </w:rPr>
-          <w:instrText xml:space="preserve"> PAGEREF _Toc234921595 \h </w:instrText>
+          <w:instrText xml:space="preserve"> PAGEREF _Toc234980422 \h </w:instrText>
         </w:r>
         <w:r>
           <w:rPr>
@@ -738,7 +738,7 @@
           <w:lang w:eastAsia="de-DE"/>
         </w:rPr>
       </w:pPr>
-      <w:hyperlink w:anchor="_Toc234921596" w:history="1">
+      <w:hyperlink w:anchor="_Toc234980423" w:history="1">
         <w:r>
           <w:rPr>
             <w:rStyle w:val="Hyperlink"/>
@@ -782,7 +782,7 @@
             <w:noProof/>
             <w:webHidden/>
           </w:rPr>
-          <w:instrText xml:space="preserve"> PAGEREF _Toc234921596 \h </w:instrText>
+          <w:instrText xml:space="preserve"> PAGEREF _Toc234980423 \h </w:instrText>
         </w:r>
         <w:r>
           <w:rPr>
@@ -826,7 +826,7 @@
           <w:lang w:eastAsia="de-DE"/>
         </w:rPr>
       </w:pPr>
-      <w:hyperlink w:anchor="_Toc234921597" w:history="1">
+      <w:hyperlink w:anchor="_Toc234980424" w:history="1">
         <w:r>
           <w:rPr>
             <w:rStyle w:val="Hyperlink"/>
@@ -870,7 +870,7 @@
             <w:noProof/>
             <w:webHidden/>
           </w:rPr>
-          <w:instrText xml:space="preserve"> PAGEREF _Toc234921597 \h </w:instrText>
+          <w:instrText xml:space="preserve"> PAGEREF _Toc234980424 \h </w:instrText>
         </w:r>
         <w:r>
           <w:rPr>
@@ -914,7 +914,7 @@
           <w:lang w:eastAsia="de-DE"/>
         </w:rPr>
       </w:pPr>
-      <w:hyperlink w:anchor="_Toc234921598" w:history="1">
+      <w:hyperlink w:anchor="_Toc234980425" w:history="1">
         <w:r>
           <w:rPr>
             <w:rStyle w:val="Hyperlink"/>
@@ -958,7 +958,7 @@
             <w:noProof/>
             <w:webHidden/>
           </w:rPr>
-          <w:instrText xml:space="preserve"> PAGEREF _Toc234921598 \h </w:instrText>
+          <w:instrText xml:space="preserve"> PAGEREF _Toc234980425 \h </w:instrText>
         </w:r>
         <w:r>
           <w:rPr>
@@ -1002,7 +1002,7 @@
           <w:lang w:eastAsia="de-DE"/>
         </w:rPr>
       </w:pPr>
-      <w:hyperlink w:anchor="_Toc234921599" w:history="1">
+      <w:hyperlink w:anchor="_Toc234980426" w:history="1">
         <w:r>
           <w:rPr>
             <w:rStyle w:val="Hyperlink"/>
@@ -1046,7 +1046,7 @@
             <w:noProof/>
             <w:webHidden/>
           </w:rPr>
-          <w:instrText xml:space="preserve"> PAGEREF _Toc234921599 \h </w:instrText>
+          <w:instrText xml:space="preserve"> PAGEREF _Toc234980426 \h </w:instrText>
         </w:r>
         <w:r>
           <w:rPr>
@@ -1090,7 +1090,7 @@
           <w:lang w:eastAsia="de-DE"/>
         </w:rPr>
       </w:pPr>
-      <w:hyperlink w:anchor="_Toc234921600" w:history="1">
+      <w:hyperlink w:anchor="_Toc234980427" w:history="1">
         <w:r>
           <w:rPr>
             <w:rStyle w:val="Hyperlink"/>
@@ -1134,7 +1134,7 @@
             <w:noProof/>
             <w:webHidden/>
           </w:rPr>
-          <w:instrText xml:space="preserve"> PAGEREF _Toc234921600 \h </w:instrText>
+          <w:instrText xml:space="preserve"> PAGEREF _Toc234980427 \h </w:instrText>
         </w:r>
         <w:r>
           <w:rPr>
@@ -1178,7 +1178,7 @@
           <w:lang w:eastAsia="de-DE"/>
         </w:rPr>
       </w:pPr>
-      <w:hyperlink w:anchor="_Toc234921601" w:history="1">
+      <w:hyperlink w:anchor="_Toc234980428" w:history="1">
         <w:r>
           <w:rPr>
             <w:rStyle w:val="Hyperlink"/>
@@ -1222,7 +1222,7 @@
             <w:noProof/>
             <w:webHidden/>
           </w:rPr>
-          <w:instrText xml:space="preserve"> PAGEREF _Toc234921601 \h </w:instrText>
+          <w:instrText xml:space="preserve"> PAGEREF _Toc234980428 \h </w:instrText>
         </w:r>
         <w:r>
           <w:rPr>
@@ -1266,7 +1266,7 @@
           <w:lang w:eastAsia="de-DE"/>
         </w:rPr>
       </w:pPr>
-      <w:hyperlink w:anchor="_Toc234921602" w:history="1">
+      <w:hyperlink w:anchor="_Toc234980429" w:history="1">
         <w:r>
           <w:rPr>
             <w:rStyle w:val="Hyperlink"/>
@@ -1310,7 +1310,7 @@
             <w:noProof/>
             <w:webHidden/>
           </w:rPr>
-          <w:instrText xml:space="preserve"> PAGEREF _Toc234921602 \h </w:instrText>
+          <w:instrText xml:space="preserve"> PAGEREF _Toc234980429 \h </w:instrText>
         </w:r>
         <w:r>
           <w:rPr>
@@ -1354,7 +1354,7 @@
           <w:lang w:eastAsia="de-DE"/>
         </w:rPr>
       </w:pPr>
-      <w:hyperlink w:anchor="_Toc234921603" w:history="1">
+      <w:hyperlink w:anchor="_Toc234980430" w:history="1">
         <w:r>
           <w:rPr>
             <w:rStyle w:val="Hyperlink"/>
@@ -1398,7 +1398,7 @@
             <w:noProof/>
             <w:webHidden/>
           </w:rPr>
-          <w:instrText xml:space="preserve"> PAGEREF _Toc234921603 \h </w:instrText>
+          <w:instrText xml:space="preserve"> PAGEREF _Toc234980430 \h </w:instrText>
         </w:r>
         <w:r>
           <w:rPr>
@@ -1442,7 +1442,7 @@
           <w:lang w:eastAsia="de-DE"/>
         </w:rPr>
       </w:pPr>
-      <w:hyperlink w:anchor="_Toc234921604" w:history="1">
+      <w:hyperlink w:anchor="_Toc234980431" w:history="1">
         <w:r>
           <w:rPr>
             <w:rStyle w:val="Hyperlink"/>
@@ -1486,7 +1486,7 @@
             <w:noProof/>
             <w:webHidden/>
           </w:rPr>
-          <w:instrText xml:space="preserve"> PAGEREF _Toc234921604 \h </w:instrText>
+          <w:instrText xml:space="preserve"> PAGEREF _Toc234980431 \h </w:instrText>
         </w:r>
         <w:r>
           <w:rPr>
@@ -1530,7 +1530,7 @@
           <w:lang w:eastAsia="de-DE"/>
         </w:rPr>
       </w:pPr>
-      <w:hyperlink w:anchor="_Toc234921605" w:history="1">
+      <w:hyperlink w:anchor="_Toc234980432" w:history="1">
         <w:r>
           <w:rPr>
             <w:rStyle w:val="Hyperlink"/>
@@ -1574,7 +1574,7 @@
             <w:noProof/>
             <w:webHidden/>
           </w:rPr>
-          <w:instrText xml:space="preserve"> PAGEREF _Toc234921605 \h </w:instrText>
+          <w:instrText xml:space="preserve"> PAGEREF _Toc234980432 \h </w:instrText>
         </w:r>
         <w:r>
           <w:rPr>
@@ -1618,7 +1618,7 @@
           <w:lang w:eastAsia="de-DE"/>
         </w:rPr>
       </w:pPr>
-      <w:hyperlink w:anchor="_Toc234921606" w:history="1">
+      <w:hyperlink w:anchor="_Toc234980433" w:history="1">
         <w:r>
           <w:rPr>
             <w:rStyle w:val="Hyperlink"/>
@@ -1662,7 +1662,7 @@
             <w:noProof/>
             <w:webHidden/>
           </w:rPr>
-          <w:instrText xml:space="preserve"> PAGEREF _Toc234921606 \h </w:instrText>
+          <w:instrText xml:space="preserve"> PAGEREF _Toc234980433 \h </w:instrText>
         </w:r>
         <w:r>
           <w:rPr>
@@ -1706,7 +1706,7 @@
           <w:lang w:eastAsia="de-DE"/>
         </w:rPr>
       </w:pPr>
-      <w:hyperlink w:anchor="_Toc234921607" w:history="1">
+      <w:hyperlink w:anchor="_Toc234980434" w:history="1">
         <w:r>
           <w:rPr>
             <w:rStyle w:val="Hyperlink"/>
@@ -1750,7 +1750,7 @@
             <w:noProof/>
             <w:webHidden/>
           </w:rPr>
-          <w:instrText xml:space="preserve"> PAGEREF _Toc234921607 \h </w:instrText>
+          <w:instrText xml:space="preserve"> PAGEREF _Toc234980434 \h </w:instrText>
         </w:r>
         <w:r>
           <w:rPr>
@@ -1794,7 +1794,7 @@
           <w:lang w:eastAsia="de-DE"/>
         </w:rPr>
       </w:pPr>
-      <w:hyperlink w:anchor="_Toc234921608" w:history="1">
+      <w:hyperlink w:anchor="_Toc234980435" w:history="1">
         <w:r>
           <w:rPr>
             <w:rStyle w:val="Hyperlink"/>
@@ -1836,7 +1836,7 @@
             <w:noProof/>
             <w:webHidden/>
           </w:rPr>
-          <w:instrText xml:space="preserve"> PAGEREF _Toc234921608 \h </w:instrText>
+          <w:instrText xml:space="preserve"> PAGEREF _Toc234980435 \h </w:instrText>
         </w:r>
         <w:r>
           <w:rPr>
@@ -1880,7 +1880,7 @@
           <w:lang w:eastAsia="de-DE"/>
         </w:rPr>
       </w:pPr>
-      <w:hyperlink w:anchor="_Toc234921609" w:history="1">
+      <w:hyperlink w:anchor="_Toc234980436" w:history="1">
         <w:r>
           <w:rPr>
             <w:rStyle w:val="Hyperlink"/>
@@ -1922,7 +1922,7 @@
             <w:noProof/>
             <w:webHidden/>
           </w:rPr>
-          <w:instrText xml:space="preserve"> PAGEREF _Toc234921609 \h </w:instrText>
+          <w:instrText xml:space="preserve"> PAGEREF _Toc234980436 \h </w:instrText>
         </w:r>
         <w:r>
           <w:rPr>
@@ -1966,7 +1966,7 @@
           <w:lang w:eastAsia="de-DE"/>
         </w:rPr>
       </w:pPr>
-      <w:hyperlink w:anchor="_Toc234921610" w:history="1">
+      <w:hyperlink w:anchor="_Toc234980437" w:history="1">
         <w:r>
           <w:rPr>
             <w:rStyle w:val="Hyperlink"/>
@@ -2008,7 +2008,7 @@
             <w:noProof/>
             <w:webHidden/>
           </w:rPr>
-          <w:instrText xml:space="preserve"> PAGEREF _Toc234921610 \h </w:instrText>
+          <w:instrText xml:space="preserve"> PAGEREF _Toc234980437 \h </w:instrText>
         </w:r>
         <w:r>
           <w:rPr>
@@ -2052,7 +2052,7 @@
           <w:lang w:eastAsia="de-DE"/>
         </w:rPr>
       </w:pPr>
-      <w:hyperlink w:anchor="_Toc234921611" w:history="1">
+      <w:hyperlink w:anchor="_Toc234980438" w:history="1">
         <w:r>
           <w:rPr>
             <w:rStyle w:val="Hyperlink"/>
@@ -2094,7 +2094,7 @@
             <w:noProof/>
             <w:webHidden/>
           </w:rPr>
-          <w:instrText xml:space="preserve"> PAGEREF _Toc234921611 \h </w:instrText>
+          <w:instrText xml:space="preserve"> PAGEREF _Toc234980438 \h </w:instrText>
         </w:r>
         <w:r>
           <w:rPr>
@@ -2138,7 +2138,7 @@
           <w:lang w:eastAsia="de-DE"/>
         </w:rPr>
       </w:pPr>
-      <w:hyperlink w:anchor="_Toc234921612" w:history="1">
+      <w:hyperlink w:anchor="_Toc234980439" w:history="1">
         <w:r>
           <w:rPr>
             <w:rStyle w:val="Hyperlink"/>
@@ -2180,7 +2180,7 @@
             <w:noProof/>
             <w:webHidden/>
           </w:rPr>
-          <w:instrText xml:space="preserve"> PAGEREF _Toc234921612 \h </w:instrText>
+          <w:instrText xml:space="preserve"> PAGEREF _Toc234980439 \h </w:instrText>
         </w:r>
         <w:r>
           <w:rPr>
@@ -2248,7 +2248,7 @@
         </w:rPr>
         <w:br w:type="page"/>
       </w:r>
-      <w:bookmarkStart w:id="2" w:name="_Toc234921594"/>
+      <w:bookmarkStart w:id="2" w:name="_Toc234980421"/>
       <w:r>
         <w:rPr>
           <w:lang w:val="en-US"/>
@@ -2296,7 +2296,7 @@
           <v:shape id="_x0000_i1025" type="#_x0000_t75" style="width:450.8pt;height:295.8pt" o:ole="">
             <v:imagedata r:id="rId8" o:title=""/>
           </v:shape>
-          <o:OLEObject Type="Embed" ProgID="PBrush" ShapeID="_x0000_i1025" DrawAspect="Content" ObjectID="_1308663460" r:id="rId9"/>
+          <o:OLEObject Type="Embed" ProgID="PBrush" ShapeID="_x0000_i1025" DrawAspect="Content" ObjectID="_1308722388" r:id="rId9"/>
         </w:object>
       </w:r>
     </w:p>
@@ -2426,7 +2426,7 @@
           <w:lang w:val="en-US"/>
         </w:rPr>
       </w:pPr>
-      <w:bookmarkStart w:id="3" w:name="_Toc234921595"/>
+      <w:bookmarkStart w:id="3" w:name="_Toc234980422"/>
       <w:r>
         <w:rPr>
           <w:lang w:val="en-US"/>
@@ -2766,7 +2766,7 @@
         </w:rPr>
         <w:br w:type="page"/>
       </w:r>
-      <w:bookmarkStart w:id="4" w:name="_Toc234921596"/>
+      <w:bookmarkStart w:id="4" w:name="_Toc234980423"/>
       <w:r>
         <w:rPr>
           <w:lang w:val="en-US"/>
@@ -2812,7 +2812,7 @@
           <w:lang w:val="en-GB"/>
         </w:rPr>
       </w:pPr>
-      <w:bookmarkStart w:id="5" w:name="_Toc234921597"/>
+      <w:bookmarkStart w:id="5" w:name="_Toc234980424"/>
       <w:r>
         <w:rPr>
           <w:lang w:val="en-GB"/>
@@ -3044,7 +3044,7 @@
           <w:lang w:val="en-GB"/>
         </w:rPr>
       </w:pPr>
-      <w:bookmarkStart w:id="6" w:name="_Toc234921598"/>
+      <w:bookmarkStart w:id="6" w:name="_Toc234980425"/>
       <w:r>
         <w:rPr>
           <w:lang w:val="en-GB"/>
@@ -3183,7 +3183,7 @@
         </w:rPr>
       </w:pPr>
       <w:bookmarkStart w:id="7" w:name="_Ref234835644"/>
-      <w:bookmarkStart w:id="8" w:name="_Toc234921599"/>
+      <w:bookmarkStart w:id="8" w:name="_Toc234980426"/>
       <w:r>
         <w:rPr>
           <w:lang w:val="en-GB"/>
@@ -3902,7 +3902,7 @@
           <w:lang w:val="en-GB"/>
         </w:rPr>
       </w:pPr>
-      <w:bookmarkStart w:id="9" w:name="_Toc234921600"/>
+      <w:bookmarkStart w:id="9" w:name="_Toc234980427"/>
       <w:r>
         <w:rPr>
           <w:lang w:val="en-GB"/>
@@ -4040,7 +4040,7 @@
           <v:shape id="_x0000_i1037" type="#_x0000_t75" style="width:368.45pt;height:683.7pt" o:ole="">
             <v:imagedata r:id="rId22" o:title=""/>
           </v:shape>
-          <o:OLEObject Type="Embed" ProgID="PBrush" ShapeID="_x0000_i1037" DrawAspect="Content" ObjectID="_1308663461" r:id="rId23"/>
+          <o:OLEObject Type="Embed" ProgID="PBrush" ShapeID="_x0000_i1037" DrawAspect="Content" ObjectID="_1308722389" r:id="rId23"/>
         </w:object>
       </w:r>
     </w:p>
@@ -4061,7 +4061,7 @@
         </w:rPr>
         <w:br w:type="page"/>
       </w:r>
-      <w:bookmarkStart w:id="10" w:name="_Toc234921601"/>
+      <w:bookmarkStart w:id="10" w:name="_Toc234980428"/>
       <w:r>
         <w:rPr>
           <w:lang w:val="en-GB"/>
@@ -4176,7 +4176,7 @@
           <w:lang w:val="en-GB"/>
         </w:rPr>
       </w:pPr>
-      <w:bookmarkStart w:id="11" w:name="_Toc234921602"/>
+      <w:bookmarkStart w:id="11" w:name="_Toc234980429"/>
       <w:r>
         <w:rPr>
           <w:lang w:val="en-GB"/>
@@ -4376,7 +4376,7 @@
         </w:rPr>
         <w:br w:type="page"/>
       </w:r>
-      <w:bookmarkStart w:id="12" w:name="_Toc234921603"/>
+      <w:bookmarkStart w:id="12" w:name="_Toc234980430"/>
       <w:r>
         <w:rPr>
           <w:lang w:val="en-US"/>
@@ -4768,7 +4768,7 @@
         </w:rPr>
         <w:br w:type="page"/>
       </w:r>
-      <w:bookmarkStart w:id="13" w:name="_Toc234921604"/>
+      <w:bookmarkStart w:id="13" w:name="_Toc234980431"/>
       <w:r>
         <w:rPr>
           <w:lang w:val="en-US"/>
@@ -6128,7 +6128,7 @@
         </w:rPr>
         <w:br w:type="page"/>
       </w:r>
-      <w:bookmarkStart w:id="14" w:name="_Toc234921605"/>
+      <w:bookmarkStart w:id="14" w:name="_Toc234980432"/>
       <w:r>
         <w:rPr>
           <w:lang w:val="en-US"/>
@@ -6381,7 +6381,7 @@
         </w:rPr>
         <w:br w:type="page"/>
       </w:r>
-      <w:bookmarkStart w:id="15" w:name="_Toc234921606"/>
+      <w:bookmarkStart w:id="15" w:name="_Toc234980433"/>
       <w:r>
         <w:rPr>
           <w:lang w:val="en-US"/>
@@ -7240,7 +7240,16 @@
           <w:szCs w:val="18"/>
           <w:lang w:val="en-US"/>
         </w:rPr>
-        <w:t xml:space="preserve"> variable </w:t>
+        <w:t xml:space="preserve"> </w:t>
+      </w:r>
+      <w:r>
+        <w:rPr>
+          <w:i/>
+          <w:sz w:val="18"/>
+          <w:szCs w:val="18"/>
+          <w:lang w:val="en-US"/>
+        </w:rPr>
+        <w:t xml:space="preserve">stream </w:t>
       </w:r>
       <w:r>
         <w:rPr>
@@ -7315,52 +7324,25 @@
           <w:lang w:val="en-US"/>
         </w:rPr>
       </w:pPr>
-      <w:commentRangeStart w:id="16"/>
       <w:r>
         <w:rPr>
           <w:lang w:val="en-US"/>
         </w:rPr>
         <w:t>The setter sets the new input data and announces the data to the Cryptool 2.0 environment by using the expression “OnPropertyChanged(“&lt;Property name&gt;”).</w:t>
       </w:r>
-    </w:p>
-    <w:p>
-      <w:pPr>
-        <w:rPr>
-          <w:lang w:val="en-US"/>
-        </w:rPr>
-      </w:pPr>
-      <w:r>
-        <w:rPr>
-          <w:lang w:val="en-US"/>
-        </w:rPr>
-        <w:t xml:space="preserve">This step is important (especially </w:t>
-      </w:r>
-      <w:r>
-        <w:rPr>
-          <w:lang w:val="en-US"/>
-        </w:rPr>
-        <w:t xml:space="preserve">for output properties), because </w:t>
-      </w:r>
-      <w:r>
-        <w:rPr>
-          <w:lang w:val="en-US"/>
-        </w:rPr>
-        <w:t>this is the only way to inform Cryptool 2.0 of the data update.</w:t>
-      </w:r>
-    </w:p>
-    <w:commentRangeEnd w:id="16"/>
-    <w:p>
-      <w:pPr>
-        <w:rPr>
-          <w:lang w:val="en-US"/>
-        </w:rPr>
-      </w:pPr>
-      <w:r>
-        <w:rPr>
-          <w:rStyle w:val="Kommentarzeichen"/>
-        </w:rPr>
-        <w:commentReference w:id="16"/>
-      </w:r>
+      <w:r>
+        <w:rPr>
+          <w:lang w:val="en-US"/>
+        </w:rPr>
+        <w:t xml:space="preserve"> For input properties this step is necessary to update the quick watch view.</w:t>
+      </w:r>
+    </w:p>
+    <w:p>
+      <w:pPr>
+        <w:rPr>
+          <w:lang w:val="en-US"/>
+        </w:rPr>
+      </w:pPr>
       <w:r>
         <w:rPr>
           <w:lang w:val="en-US"/>
@@ -7380,6 +7362,91 @@
         </w:rPr>
         <w:pict>
           <v:shape id="_x0000_i1059" type="#_x0000_t75" style="width:452.75pt;height:98.6pt">
+            <v:imagedata r:id="rId46" o:title=""/>
+          </v:shape>
+        </w:pict>
+      </w:r>
+    </w:p>
+    <w:p>
+      <w:pPr>
+        <w:rPr>
+          <w:lang w:val="en-US"/>
+        </w:rPr>
+      </w:pPr>
+      <w:r>
+        <w:rPr>
+          <w:lang w:val="en-US"/>
+        </w:rPr>
+        <w:t xml:space="preserve">CrypTool does not require implementing output setters, as they will never be called from outside of the plugin. Nevertheless in this example our plugin accesses the property </w:t>
+      </w:r>
+      <w:r>
+        <w:rPr>
+          <w:lang w:val="en-US"/>
+        </w:rPr>
+        <w:t>itself,</w:t>
+      </w:r>
+      <w:r>
+        <w:rPr>
+          <w:lang w:val="en-US"/>
+        </w:rPr>
+        <w:t xml:space="preserve"> therefore we chose to implement the setter. </w:t>
+      </w:r>
+    </w:p>
+    <w:p>
+      <w:pPr>
+        <w:rPr>
+          <w:lang w:val="en-US"/>
+        </w:rPr>
+      </w:pPr>
+      <w:r>
+        <w:rPr>
+          <w:lang w:val="en-US"/>
+        </w:rPr>
+        <w:t xml:space="preserve">You can also provide </w:t>
+      </w:r>
+      <w:r>
+        <w:rPr>
+          <w:lang w:val="en-US"/>
+        </w:rPr>
+        <w:t>additional</w:t>
+      </w:r>
+      <w:r>
+        <w:rPr>
+          <w:lang w:val="en-US"/>
+        </w:rPr>
+        <w:t xml:space="preserve"> output data type</w:t>
+      </w:r>
+      <w:r>
+        <w:rPr>
+          <w:lang w:val="en-US"/>
+        </w:rPr>
+        <w:t>s</w:t>
+      </w:r>
+      <w:r>
+        <w:rPr>
+          <w:lang w:val="en-US"/>
+        </w:rPr>
+        <w:t xml:space="preserve"> if you like. For example we </w:t>
+      </w:r>
+      <w:r>
+        <w:rPr>
+          <w:lang w:val="en-US"/>
+        </w:rPr>
+        <w:t>provide also an output data of type CryptoolStream:</w:t>
+      </w:r>
+    </w:p>
+    <w:p>
+      <w:pPr>
+        <w:rPr>
+          <w:lang w:val="en-US"/>
+        </w:rPr>
+      </w:pPr>
+      <w:r>
+        <w:rPr>
+          <w:lang w:val="en-US"/>
+        </w:rPr>
+        <w:pict>
+          <v:shape id="_x0000_i1060" type="#_x0000_t75" style="width:453.4pt;height:109.6pt">
             <v:imagedata r:id="rId47" o:title=""/>
           </v:shape>
         </w:pict>
@@ -7395,92 +7462,7 @@
         <w:rPr>
           <w:lang w:val="en-US"/>
         </w:rPr>
-        <w:t xml:space="preserve">CrypTool does not require implementing output setters, as they will never be called from outside of the plugin. Nevertheless in this example our plugin accesses the property </w:t>
-      </w:r>
-      <w:r>
-        <w:rPr>
-          <w:lang w:val="en-US"/>
-        </w:rPr>
-        <w:t>itself,</w:t>
-      </w:r>
-      <w:r>
-        <w:rPr>
-          <w:lang w:val="en-US"/>
-        </w:rPr>
-        <w:t xml:space="preserve"> therefore we chose to implement the setter. </w:t>
-      </w:r>
-    </w:p>
-    <w:p>
-      <w:pPr>
-        <w:rPr>
-          <w:lang w:val="en-US"/>
-        </w:rPr>
-      </w:pPr>
-      <w:r>
-        <w:rPr>
-          <w:lang w:val="en-US"/>
-        </w:rPr>
-        <w:t xml:space="preserve">You can also provide </w:t>
-      </w:r>
-      <w:r>
-        <w:rPr>
-          <w:lang w:val="en-US"/>
-        </w:rPr>
-        <w:t>additional</w:t>
-      </w:r>
-      <w:r>
-        <w:rPr>
-          <w:lang w:val="en-US"/>
-        </w:rPr>
-        <w:t xml:space="preserve"> output data type</w:t>
-      </w:r>
-      <w:r>
-        <w:rPr>
-          <w:lang w:val="en-US"/>
-        </w:rPr>
-        <w:t>s</w:t>
-      </w:r>
-      <w:r>
-        <w:rPr>
-          <w:lang w:val="en-US"/>
-        </w:rPr>
-        <w:t xml:space="preserve"> if you like. For example we </w:t>
-      </w:r>
-      <w:r>
-        <w:rPr>
-          <w:lang w:val="en-US"/>
-        </w:rPr>
-        <w:t>provide also an output data of type CryptoolStream:</w:t>
-      </w:r>
-    </w:p>
-    <w:p>
-      <w:pPr>
-        <w:rPr>
-          <w:lang w:val="en-US"/>
-        </w:rPr>
-      </w:pPr>
-      <w:r>
-        <w:rPr>
-          <w:lang w:val="en-US"/>
-        </w:rPr>
         <w:lastRenderedPageBreak/>
-        <w:pict>
-          <v:shape id="_x0000_i1060" type="#_x0000_t75" style="width:453.4pt;height:109.6pt">
-            <v:imagedata r:id="rId48" o:title=""/>
-          </v:shape>
-        </w:pict>
-      </w:r>
-    </w:p>
-    <w:p>
-      <w:pPr>
-        <w:rPr>
-          <w:lang w:val="en-US"/>
-        </w:rPr>
-      </w:pPr>
-      <w:r>
-        <w:rPr>
-          <w:lang w:val="en-US"/>
-        </w:rPr>
         <w:t>This property’s setter is not called and therefore not implemented.</w:t>
       </w:r>
     </w:p>
@@ -7545,7 +7527,7 @@
         </w:rPr>
         <w:pict>
           <v:shape id="_x0000_i1061" type="#_x0000_t75" style="width:453.4pt;height:78.5pt">
-            <v:imagedata r:id="rId49" o:title=""/>
+            <v:imagedata r:id="rId48" o:title=""/>
           </v:shape>
         </w:pict>
       </w:r>
@@ -7733,6 +7715,23 @@
         </w:rPr>
         <w:pict>
           <v:shape id="_x0000_i1062" type="#_x0000_t75" style="width:453.4pt;height:48pt">
+            <v:imagedata r:id="rId49" o:title=""/>
+          </v:shape>
+        </w:pict>
+      </w:r>
+    </w:p>
+    <w:p>
+      <w:pPr>
+        <w:rPr>
+          <w:lang w:val="en-US"/>
+        </w:rPr>
+      </w:pPr>
+      <w:r>
+        <w:rPr>
+          <w:lang w:val="en-US"/>
+        </w:rPr>
+        <w:pict>
+          <v:shape id="_x0000_i1063" type="#_x0000_t75" style="width:453.4pt;height:66.15pt">
             <v:imagedata r:id="rId50" o:title=""/>
           </v:shape>
         </w:pict>
@@ -7748,8 +7747,35 @@
         <w:rPr>
           <w:lang w:val="en-US"/>
         </w:rPr>
+        <w:t>To use the “PropertyChangedEventHandler” you have to include the namespace “System.ComponentModel”.</w:t>
+      </w:r>
+    </w:p>
+    <w:p>
+      <w:pPr>
+        <w:rPr>
+          <w:lang w:val="en-US"/>
+        </w:rPr>
+      </w:pPr>
+      <w:r>
+        <w:rPr>
+          <w:lang w:val="en-US"/>
+        </w:rPr>
+        <w:t>Our whole included namespaces looks now like this:</w:t>
+      </w:r>
+    </w:p>
+    <w:p>
+      <w:pPr>
+        <w:rPr>
+          <w:lang w:val="en-US"/>
+        </w:rPr>
+      </w:pPr>
+      <w:r>
+        <w:rPr>
+          <w:lang w:val="en-US"/>
+        </w:rPr>
+        <w:lastRenderedPageBreak/>
         <w:pict>
-          <v:shape id="_x0000_i1063" type="#_x0000_t75" style="width:453.4pt;height:66.15pt">
+          <v:shape id="_x0000_i1064" type="#_x0000_t75" style="width:259.45pt;height:130.4pt">
             <v:imagedata r:id="rId51" o:title=""/>
           </v:shape>
         </w:pict>
@@ -7761,55 +7787,11 @@
           <w:lang w:val="en-US"/>
         </w:rPr>
       </w:pPr>
-      <w:r>
-        <w:rPr>
-          <w:lang w:val="en-US"/>
-        </w:rPr>
-        <w:t>To use the “PropertyChangedEventHandler” you have to include the namespace “System.ComponentModel”.</w:t>
-      </w:r>
-    </w:p>
-    <w:p>
-      <w:pPr>
-        <w:rPr>
-          <w:lang w:val="en-US"/>
-        </w:rPr>
-      </w:pPr>
-      <w:r>
-        <w:rPr>
-          <w:lang w:val="en-US"/>
-        </w:rPr>
-        <w:lastRenderedPageBreak/>
-        <w:t>Our whole included namespaces looks now like this:</w:t>
-      </w:r>
-    </w:p>
-    <w:p>
-      <w:pPr>
-        <w:rPr>
-          <w:lang w:val="en-US"/>
-        </w:rPr>
-      </w:pPr>
-      <w:r>
-        <w:rPr>
-          <w:lang w:val="en-US"/>
-        </w:rPr>
-        <w:pict>
-          <v:shape id="_x0000_i1064" type="#_x0000_t75" style="width:259.45pt;height:130.4pt">
-            <v:imagedata r:id="rId52" o:title=""/>
-          </v:shape>
-        </w:pict>
-      </w:r>
-    </w:p>
-    <w:p>
-      <w:pPr>
-        <w:rPr>
-          <w:lang w:val="en-US"/>
-        </w:rPr>
-      </w:pPr>
     </w:p>
     <w:p>
       <w:pPr>
         <w:numPr>
-          <w:ins w:id="17" w:author="y34100" w:date="2008-03-26T19:43:00Z"/>
+          <w:ins w:id="16" w:author="y34100" w:date="2008-03-26T19:43:00Z"/>
         </w:numPr>
         <w:rPr>
           <w:lang w:val="en-US"/>
@@ -7834,7 +7816,7 @@
         </w:rPr>
         <w:br w:type="page"/>
       </w:r>
-      <w:bookmarkStart w:id="18" w:name="_Toc234921607"/>
+      <w:bookmarkStart w:id="17" w:name="_Toc234980434"/>
       <w:r>
         <w:rPr>
           <w:lang w:val="en-US"/>
@@ -7842,7 +7824,7 @@
         <w:lastRenderedPageBreak/>
         <w:t>Complete the actual code for the class MD5</w:t>
       </w:r>
-      <w:bookmarkEnd w:id="18"/>
+      <w:bookmarkEnd w:id="17"/>
     </w:p>
     <w:p>
       <w:pPr>
@@ -7936,6 +7918,141 @@
         </w:rPr>
         <w:pict>
           <v:shape id="_x0000_i1065" type="#_x0000_t75" style="width:453.4pt;height:185.5pt">
+            <v:imagedata r:id="rId52" o:title=""/>
+          </v:shape>
+        </w:pict>
+      </w:r>
+    </w:p>
+    <w:p>
+      <w:pPr>
+        <w:rPr>
+          <w:lang w:val="en-US"/>
+        </w:rPr>
+      </w:pPr>
+      <w:r>
+        <w:rPr>
+          <w:lang w:val="en-US"/>
+        </w:rPr>
+        <w:t xml:space="preserve">It is important to make sure that </w:t>
+      </w:r>
+      <w:r>
+        <w:rPr>
+          <w:lang w:val="en-US"/>
+        </w:rPr>
+        <w:t>all</w:t>
+      </w:r>
+      <w:r>
+        <w:rPr>
+          <w:lang w:val="en-US"/>
+        </w:rPr>
+        <w:t xml:space="preserve"> changes of output properties will be announced to </w:t>
+      </w:r>
+      <w:r>
+        <w:rPr>
+          <w:lang w:val="en-US"/>
+        </w:rPr>
+        <w:t xml:space="preserve">the </w:t>
+      </w:r>
+      <w:r>
+        <w:rPr>
+          <w:lang w:val="en-US"/>
+        </w:rPr>
+        <w:t>CrypTool</w:t>
+      </w:r>
+      <w:r>
+        <w:rPr>
+          <w:lang w:val="en-US"/>
+        </w:rPr>
+        <w:t xml:space="preserve"> environment</w:t>
+      </w:r>
+      <w:r>
+        <w:rPr>
+          <w:lang w:val="en-US"/>
+        </w:rPr>
+        <w:t>. In this example this happens by calling the setter of OutputData which in turn calls “OnPropertyChanged” for both output properties “OutputData” and “OutputDataStream”. Instead of calling the property’s setter you can as well call “OnPropertyChanged” directly within the “Execute()” method.</w:t>
+      </w:r>
+    </w:p>
+    <w:p>
+      <w:pPr>
+        <w:rPr>
+          <w:lang w:val="en-US"/>
+        </w:rPr>
+      </w:pPr>
+    </w:p>
+    <w:p>
+      <w:pPr>
+        <w:rPr>
+          <w:lang w:val="en-US"/>
+        </w:rPr>
+      </w:pPr>
+      <w:r>
+        <w:rPr>
+          <w:lang w:val="en-US"/>
+        </w:rPr>
+        <w:t>Certainly you have seen</w:t>
+      </w:r>
+      <w:r>
+        <w:rPr>
+          <w:lang w:val="en-US"/>
+        </w:rPr>
+        <w:t xml:space="preserve"> the unknown method “ProgressChanged” which </w:t>
+      </w:r>
+      <w:r>
+        <w:rPr>
+          <w:lang w:val="en-US"/>
+        </w:rPr>
+        <w:t>you can</w:t>
+      </w:r>
+      <w:r>
+        <w:rPr>
+          <w:lang w:val="en-US"/>
+        </w:rPr>
+        <w:t xml:space="preserve"> use to </w:t>
+      </w:r>
+      <w:r>
+        <w:rPr>
+          <w:lang w:val="en-US"/>
+        </w:rPr>
+        <w:t>show the current</w:t>
+      </w:r>
+      <w:r>
+        <w:rPr>
+          <w:lang w:val="en-US"/>
+        </w:rPr>
+        <w:t xml:space="preserve"> algorithm</w:t>
+      </w:r>
+      <w:r>
+        <w:rPr>
+          <w:lang w:val="en-US"/>
+        </w:rPr>
+        <w:t xml:space="preserve"> process as a progress on the plugin icon.</w:t>
+      </w:r>
+    </w:p>
+    <w:p>
+      <w:pPr>
+        <w:rPr>
+          <w:lang w:val="en-US"/>
+        </w:rPr>
+      </w:pPr>
+      <w:r>
+        <w:rPr>
+          <w:lang w:val="en-US"/>
+        </w:rPr>
+        <w:t>To use this method you also have to declare this method to afford a successful compilation:</w:t>
+      </w:r>
+    </w:p>
+    <w:p>
+      <w:pPr>
+        <w:rPr>
+          <w:lang w:val="en-US"/>
+        </w:rPr>
+      </w:pPr>
+      <w:r>
+        <w:rPr>
+          <w:lang w:val="en-US"/>
+        </w:rPr>
+        <w:pict>
+          <v:shape id="_x0000_i1066" type="#_x0000_t75" style="width:453.4pt;height:49.95pt">
             <v:imagedata r:id="rId53" o:title=""/>
           </v:shape>
         </w:pict>
@@ -7943,90 +8060,85 @@
     </w:p>
     <w:p>
       <w:pPr>
-        <w:rPr>
-          <w:lang w:val="en-US"/>
-        </w:rPr>
-      </w:pPr>
-      <w:r>
-        <w:rPr>
-          <w:lang w:val="en-US"/>
-        </w:rPr>
-        <w:t xml:space="preserve">It is important to make sure that any changes of output properties will be announced to </w:t>
-      </w:r>
-      <w:r>
-        <w:rPr>
-          <w:lang w:val="en-US"/>
-        </w:rPr>
-        <w:t>CrypTool. In this example this happens by calling the setter of OutputData which in turn calls “OnPropertyChanged” for both output properties “OutputData” and “OutputDataStream”. Instead of calling the property’s setter you can as well call “OnPropertyChanged” directly within the “Execute()” method.</w:t>
-      </w:r>
-    </w:p>
-    <w:p>
-      <w:pPr>
-        <w:rPr>
-          <w:lang w:val="en-US"/>
-        </w:rPr>
-      </w:pPr>
-    </w:p>
-    <w:p>
-      <w:pPr>
-        <w:rPr>
-          <w:lang w:val="en-US"/>
-        </w:rPr>
-      </w:pPr>
-      <w:r>
-        <w:rPr>
-          <w:lang w:val="en-US"/>
-        </w:rPr>
-        <w:t>Certainly you have seen</w:t>
-      </w:r>
-      <w:r>
-        <w:rPr>
-          <w:lang w:val="en-US"/>
-        </w:rPr>
-        <w:t xml:space="preserve"> the unknown method “ProgressChanged” which </w:t>
-      </w:r>
-      <w:r>
-        <w:rPr>
-          <w:lang w:val="en-US"/>
-        </w:rPr>
-        <w:t>you can</w:t>
-      </w:r>
-      <w:r>
-        <w:rPr>
-          <w:lang w:val="en-US"/>
-        </w:rPr>
-        <w:t xml:space="preserve"> use to </w:t>
-      </w:r>
-      <w:r>
-        <w:rPr>
-          <w:lang w:val="en-US"/>
-        </w:rPr>
-        <w:t>show the current</w:t>
-      </w:r>
-      <w:r>
-        <w:rPr>
-          <w:lang w:val="en-US"/>
-        </w:rPr>
-        <w:t xml:space="preserve"> algorithm</w:t>
-      </w:r>
-      <w:r>
-        <w:rPr>
-          <w:lang w:val="en-US"/>
-        </w:rPr>
-        <w:t xml:space="preserve"> process as a progress on the plugin icon.</w:t>
-      </w:r>
-    </w:p>
-    <w:p>
-      <w:pPr>
-        <w:rPr>
-          <w:lang w:val="en-US"/>
-        </w:rPr>
-      </w:pPr>
-      <w:r>
-        <w:rPr>
-          <w:lang w:val="en-US"/>
-        </w:rPr>
-        <w:t>To use this method you also have to declare this method to afford a successful compilation:</w:t>
+        <w:pStyle w:val="Formatvorlage1"/>
+      </w:pPr>
+      <w:r>
+        <w:br w:type="page"/>
+      </w:r>
+      <w:bookmarkStart w:id="18" w:name="_Ref234905213"/>
+      <w:bookmarkStart w:id="19" w:name="_Toc234980435"/>
+      <w:r>
+        <w:lastRenderedPageBreak/>
+        <w:t>Perform a clean dispose</w:t>
+      </w:r>
+      <w:bookmarkEnd w:id="18"/>
+      <w:bookmarkEnd w:id="19"/>
+    </w:p>
+    <w:p>
+      <w:pPr>
+        <w:rPr>
+          <w:lang w:val="en-US"/>
+        </w:rPr>
+      </w:pPr>
+      <w:r>
+        <w:rPr>
+          <w:lang w:val="en-US"/>
+        </w:rPr>
+        <w:t>Be sure you have close</w:t>
+      </w:r>
+      <w:r>
+        <w:rPr>
+          <w:lang w:val="en-US"/>
+        </w:rPr>
+        <w:t>d and cleaned</w:t>
+      </w:r>
+      <w:r>
+        <w:rPr>
+          <w:lang w:val="en-US"/>
+        </w:rPr>
+        <w:t xml:space="preserve"> all you</w:t>
+      </w:r>
+      <w:r>
+        <w:rPr>
+          <w:lang w:val="en-US"/>
+        </w:rPr>
+        <w:t>r</w:t>
+      </w:r>
+      <w:r>
+        <w:rPr>
+          <w:lang w:val="en-US"/>
+        </w:rPr>
+        <w:t xml:space="preserve"> streams</w:t>
+      </w:r>
+      <w:r>
+        <w:rPr>
+          <w:lang w:val="en-US"/>
+        </w:rPr>
+        <w:t xml:space="preserve"> </w:t>
+      </w:r>
+      <w:r>
+        <w:rPr>
+          <w:lang w:val="en-US"/>
+        </w:rPr>
+        <w:t>after execution and when CrypTool decides to dispose the plugin instance</w:t>
+      </w:r>
+      <w:r>
+        <w:rPr>
+          <w:lang w:val="en-US"/>
+        </w:rPr>
+        <w:t xml:space="preserve">. Though not required, we </w:t>
+      </w:r>
+      <w:r>
+        <w:rPr>
+          <w:lang w:val="en-US"/>
+        </w:rPr>
+        <w:t xml:space="preserve">run the dispose code </w:t>
+      </w:r>
+      <w:r>
+        <w:rPr>
+          <w:lang w:val="en-US"/>
+        </w:rPr>
+        <w:t>before execution as well:</w:t>
       </w:r>
     </w:p>
     <w:p>
@@ -8040,7 +8152,7 @@
           <w:lang w:val="en-US"/>
         </w:rPr>
         <w:pict>
-          <v:shape id="_x0000_i1066" type="#_x0000_t75" style="width:453.4pt;height:49.95pt">
+          <v:shape id="_x0000_i1067" type="#_x0000_t75" style="width:376.2pt;height:156.95pt">
             <v:imagedata r:id="rId54" o:title=""/>
           </v:shape>
         </w:pict>
@@ -8048,89 +8160,6 @@
     </w:p>
     <w:p>
       <w:pPr>
-        <w:pStyle w:val="Formatvorlage1"/>
-      </w:pPr>
-      <w:r>
-        <w:br w:type="page"/>
-      </w:r>
-      <w:bookmarkStart w:id="19" w:name="_Ref234905213"/>
-      <w:bookmarkStart w:id="20" w:name="_Toc234921608"/>
-      <w:r>
-        <w:lastRenderedPageBreak/>
-        <w:t>Perform a clean dispose</w:t>
-      </w:r>
-      <w:bookmarkEnd w:id="19"/>
-      <w:bookmarkEnd w:id="20"/>
-    </w:p>
-    <w:p>
-      <w:pPr>
-        <w:rPr>
-          <w:lang w:val="en-US"/>
-        </w:rPr>
-      </w:pPr>
-      <w:r>
-        <w:rPr>
-          <w:lang w:val="en-US"/>
-        </w:rPr>
-        <w:t>Be sure you have close</w:t>
-      </w:r>
-      <w:r>
-        <w:rPr>
-          <w:lang w:val="en-US"/>
-        </w:rPr>
-        <w:t>d and cleaned</w:t>
-      </w:r>
-      <w:r>
-        <w:rPr>
-          <w:lang w:val="en-US"/>
-        </w:rPr>
-        <w:t xml:space="preserve"> all you</w:t>
-      </w:r>
-      <w:r>
-        <w:rPr>
-          <w:lang w:val="en-US"/>
-        </w:rPr>
-        <w:t>r</w:t>
-      </w:r>
-      <w:r>
-        <w:rPr>
-          <w:lang w:val="en-US"/>
-        </w:rPr>
-        <w:t xml:space="preserve"> streams</w:t>
-      </w:r>
-      <w:r>
-        <w:rPr>
-          <w:lang w:val="en-US"/>
-        </w:rPr>
-        <w:t xml:space="preserve"> </w:t>
-      </w:r>
-      <w:r>
-        <w:rPr>
-          <w:lang w:val="en-US"/>
-        </w:rPr>
-        <w:t>after execution and when CrypTool decides to dispose the plugin instance</w:t>
-      </w:r>
-      <w:r>
-        <w:rPr>
-          <w:lang w:val="en-US"/>
-        </w:rPr>
-        <w:t xml:space="preserve">. Though not required, we </w:t>
-      </w:r>
-      <w:r>
-        <w:rPr>
-          <w:lang w:val="en-US"/>
-        </w:rPr>
-        <w:t xml:space="preserve">run the dispose code </w:t>
-      </w:r>
-      <w:r>
-        <w:rPr>
-          <w:lang w:val="en-US"/>
-        </w:rPr>
-        <w:t>before execution as well:</w:t>
-      </w:r>
-    </w:p>
-    <w:p>
-      <w:pPr>
         <w:rPr>
           <w:lang w:val="en-US"/>
         </w:rPr>
@@ -8140,7 +8169,7 @@
           <w:lang w:val="en-US"/>
         </w:rPr>
         <w:pict>
-          <v:shape id="_x0000_i1067" type="#_x0000_t75" style="width:376.2pt;height:156.95pt">
+          <v:shape id="_x0000_i1068" type="#_x0000_t75" style="width:193.3pt;height:116.1pt">
             <v:imagedata r:id="rId55" o:title=""/>
           </v:shape>
         </w:pict>
@@ -8152,12 +8181,76 @@
           <w:lang w:val="en-US"/>
         </w:rPr>
       </w:pPr>
+    </w:p>
+    <w:p>
+      <w:pPr>
+        <w:pStyle w:val="Formatvorlage1"/>
+      </w:pPr>
+      <w:r>
+        <w:br w:type="page"/>
+      </w:r>
+      <w:bookmarkStart w:id="20" w:name="_Toc234980436"/>
+      <w:r>
+        <w:lastRenderedPageBreak/>
+        <w:t>Finish implementation</w:t>
+      </w:r>
+      <w:bookmarkEnd w:id="20"/>
+    </w:p>
+    <w:p>
+      <w:pPr>
+        <w:rPr>
+          <w:lang w:val="en-US"/>
+        </w:rPr>
+      </w:pPr>
+      <w:r>
+        <w:rPr>
+          <w:lang w:val="en-US"/>
+        </w:rPr>
+        <w:t xml:space="preserve">When adding plugin instances to the CrypTool workspace, CrypTool checks whether the plugin runs </w:t>
+      </w:r>
+      <w:r>
+        <w:rPr>
+          <w:lang w:val="en-US"/>
+        </w:rPr>
+        <w:t xml:space="preserve">without </w:t>
+      </w:r>
+      <w:r>
+        <w:rPr>
+          <w:lang w:val="en-US"/>
+        </w:rPr>
+        <w:t xml:space="preserve">any </w:t>
+      </w:r>
+      <w:r>
+        <w:rPr>
+          <w:lang w:val="en-US"/>
+        </w:rPr>
+        <w:t>exception</w:t>
+      </w:r>
+      <w:r>
+        <w:rPr>
+          <w:lang w:val="en-US"/>
+        </w:rPr>
+        <w:t xml:space="preserve">. If any IPlugin method throws an exception, CrypTool will show an error and prohibit using the plugin. </w:t>
+      </w:r>
+      <w:r>
+        <w:rPr>
+          <w:lang w:val="en-US"/>
+        </w:rPr>
+        <w:t>Therefore we have to remove the “NotImplementedException” from the methods “Initialize()”, “Pause()” and “Stop()”. In our example it’s sufficient to provide empty implementations.</w:t>
+      </w:r>
+    </w:p>
+    <w:p>
+      <w:pPr>
+        <w:rPr>
+          <w:lang w:val="en-US"/>
+        </w:rPr>
+      </w:pPr>
       <w:r>
         <w:rPr>
           <w:lang w:val="en-US"/>
         </w:rPr>
         <w:pict>
-          <v:shape id="_x0000_i1068" type="#_x0000_t75" style="width:193.3pt;height:116.1pt">
+          <v:shape id="_x0000_i1069" type="#_x0000_t75" style="width:156.3pt;height:46.7pt">
             <v:imagedata r:id="rId56" o:title=""/>
           </v:shape>
         </w:pict>
@@ -8169,76 +8262,12 @@
           <w:lang w:val="en-US"/>
         </w:rPr>
       </w:pPr>
-    </w:p>
-    <w:p>
-      <w:pPr>
-        <w:pStyle w:val="Formatvorlage1"/>
-      </w:pPr>
-      <w:r>
-        <w:br w:type="page"/>
-      </w:r>
-      <w:bookmarkStart w:id="21" w:name="_Toc234921609"/>
-      <w:r>
-        <w:lastRenderedPageBreak/>
-        <w:t>Finish implementation</w:t>
-      </w:r>
-      <w:bookmarkEnd w:id="21"/>
-    </w:p>
-    <w:p>
-      <w:pPr>
-        <w:rPr>
-          <w:lang w:val="en-US"/>
-        </w:rPr>
-      </w:pPr>
-      <w:r>
-        <w:rPr>
-          <w:lang w:val="en-US"/>
-        </w:rPr>
-        <w:t xml:space="preserve">When adding plugin instances to the CrypTool workspace, CrypTool checks whether the plugin runs </w:t>
-      </w:r>
-      <w:r>
-        <w:rPr>
-          <w:lang w:val="en-US"/>
-        </w:rPr>
-        <w:t xml:space="preserve">without </w:t>
-      </w:r>
-      <w:r>
-        <w:rPr>
-          <w:lang w:val="en-US"/>
-        </w:rPr>
-        <w:t xml:space="preserve">any </w:t>
-      </w:r>
-      <w:r>
-        <w:rPr>
-          <w:lang w:val="en-US"/>
-        </w:rPr>
-        <w:t>exception</w:t>
-      </w:r>
-      <w:r>
-        <w:rPr>
-          <w:lang w:val="en-US"/>
-        </w:rPr>
-        <w:t xml:space="preserve">. If any IPlugin method throws an exception, CrypTool will show an error and prohibit using the plugin. </w:t>
-      </w:r>
-      <w:r>
-        <w:rPr>
-          <w:lang w:val="en-US"/>
-        </w:rPr>
-        <w:t>Therefore we have to remove the “NotImplementedException” from the methods “Initialize()”, “Pause()” and “Stop()”. In our example it’s sufficient to provide empty implementations.</w:t>
-      </w:r>
-    </w:p>
-    <w:p>
-      <w:pPr>
-        <w:rPr>
-          <w:lang w:val="en-US"/>
-        </w:rPr>
-      </w:pPr>
       <w:r>
         <w:rPr>
           <w:lang w:val="en-US"/>
         </w:rPr>
         <w:pict>
-          <v:shape id="_x0000_i1075" type="#_x0000_t75" style="width:156.3pt;height:46.7pt">
+          <v:shape id="_x0000_i1070" type="#_x0000_t75" style="width:125.2pt;height:44.75pt">
             <v:imagedata r:id="rId57" o:title=""/>
           </v:shape>
         </w:pict>
@@ -8255,7 +8284,7 @@
           <w:lang w:val="en-US"/>
         </w:rPr>
         <w:pict>
-          <v:shape id="_x0000_i1074" type="#_x0000_t75" style="width:125.2pt;height:44.75pt">
+          <v:shape id="_x0000_i1071" type="#_x0000_t75" style="width:125.2pt;height:44.1pt">
             <v:imagedata r:id="rId58" o:title=""/>
           </v:shape>
         </w:pict>
@@ -8271,8 +8300,21 @@
         <w:rPr>
           <w:lang w:val="en-US"/>
         </w:rPr>
+        <w:t>The methods “Presentation()” and “QuickWatchPresentation()” can be used if a plugin developer wants to provide an own visualization of the plugin algorithm which will be shown in CrypTool. Take a look at the PRESENT plugin to see how a custom visualization can be realized. For our MD5 example we don’t want to implement a custom visualization, therefore we return “null”:</w:t>
+      </w:r>
+    </w:p>
+    <w:p>
+      <w:pPr>
+        <w:rPr>
+          <w:lang w:val="en-US"/>
+        </w:rPr>
+      </w:pPr>
+      <w:r>
+        <w:rPr>
+          <w:lang w:val="en-US"/>
+        </w:rPr>
         <w:pict>
-          <v:shape id="_x0000_i1073" type="#_x0000_t75" style="width:125.2pt;height:44.1pt">
+          <v:shape id="_x0000_i1072" type="#_x0000_t75" style="width:264.65pt;height:129.1pt">
             <v:imagedata r:id="rId59" o:title=""/>
           </v:shape>
         </w:pict>
@@ -8288,36 +8330,6 @@
         <w:rPr>
           <w:lang w:val="en-US"/>
         </w:rPr>
-        <w:t>The methods “Presentation()” and “QuickWatchPresentation()” can be used if a plugin developer wants to provide an own visualization of the plugin algorithm which will be shown in CrypTool. Take a look at the PRESENT plugin to see how a custom visualization can be realized. For our MD5 example we don’t want to implement a custom visualization, therefore we return “null”:</w:t>
-      </w:r>
-    </w:p>
-    <w:p>
-      <w:pPr>
-        <w:rPr>
-          <w:lang w:val="en-US"/>
-        </w:rPr>
-      </w:pPr>
-      <w:r>
-        <w:rPr>
-          <w:lang w:val="en-US"/>
-        </w:rPr>
-        <w:pict>
-          <v:shape id="_x0000_i1072" type="#_x0000_t75" style="width:264.65pt;height:129.1pt">
-            <v:imagedata r:id="rId60" o:title=""/>
-          </v:shape>
-        </w:pict>
-      </w:r>
-    </w:p>
-    <w:p>
-      <w:pPr>
-        <w:rPr>
-          <w:lang w:val="en-US"/>
-        </w:rPr>
-      </w:pPr>
-      <w:r>
-        <w:rPr>
-          <w:lang w:val="en-US"/>
-        </w:rPr>
         <w:t xml:space="preserve">Your plugin should compile </w:t>
       </w:r>
       <w:r>
@@ -8347,7 +8359,7 @@
       <w:r>
         <w:br w:type="page"/>
       </w:r>
-      <w:bookmarkStart w:id="22" w:name="_Toc234921610"/>
+      <w:bookmarkStart w:id="21" w:name="_Toc234980437"/>
       <w:r>
         <w:lastRenderedPageBreak/>
         <w:t>I</w:t>
@@ -8358,7 +8370,7 @@
       <w:r>
         <w:t>ool and test it</w:t>
       </w:r>
-      <w:bookmarkEnd w:id="22"/>
+      <w:bookmarkEnd w:id="21"/>
     </w:p>
     <w:p>
       <w:pPr>
@@ -8526,8 +8538,8 @@
           <w:lang w:eastAsia="de-DE"/>
         </w:rPr>
         <w:pict>
-          <v:shape id="Bild 17" o:spid="_x0000_i1069" type="#_x0000_t75" style="width:383.35pt;height:153.1pt;visibility:visible">
-            <v:imagedata r:id="rId61" o:title=""/>
+          <v:shape id="Bild 17" o:spid="_x0000_i1073" type="#_x0000_t75" style="width:383.35pt;height:153.1pt;visibility:visible">
+            <v:imagedata r:id="rId60" o:title=""/>
           </v:shape>
         </w:pict>
       </w:r>
@@ -8657,8 +8669,8 @@
         </w:rPr>
         <w:lastRenderedPageBreak/>
         <w:pict>
-          <v:shape id="Bild 18" o:spid="_x0000_i1070" type="#_x0000_t75" style="width:450.15pt;height:339.9pt;visibility:visible">
-            <v:imagedata r:id="rId62" o:title=""/>
+          <v:shape id="Bild 18" o:spid="_x0000_i1074" type="#_x0000_t75" style="width:450.15pt;height:339.9pt;visibility:visible">
+            <v:imagedata r:id="rId61" o:title=""/>
           </v:shape>
         </w:pict>
       </w:r>
@@ -8837,7 +8849,42 @@
         </w:rPr>
         <w:lastRenderedPageBreak/>
         <w:pict>
-          <v:shape id="_x0000_i1076" type="#_x0000_t75" style="width:216.65pt;height:334.05pt">
+          <v:shape id="_x0000_i1075" type="#_x0000_t75" style="width:216.65pt;height:334.05pt">
+            <v:imagedata r:id="rId62" o:title=""/>
+          </v:shape>
+        </w:pict>
+      </w:r>
+      <w:r>
+        <w:rPr>
+          <w:lang w:val="en-US"/>
+        </w:rPr>
+        <w:br/>
+      </w:r>
+      <w:r>
+        <w:rPr>
+          <w:lang w:val="en-US"/>
+        </w:rPr>
+        <w:br/>
+        <w:t>Select “Build Events”</w:t>
+      </w:r>
+      <w:r>
+        <w:rPr>
+          <w:lang w:val="en-US"/>
+        </w:rPr>
+        <w:t xml:space="preserve">: </w:t>
+      </w:r>
+      <w:r>
+        <w:rPr>
+          <w:lang w:val="en-US"/>
+        </w:rPr>
+        <w:br/>
+      </w:r>
+      <w:r>
+        <w:rPr>
+          <w:lang w:val="en-US"/>
+        </w:rPr>
+        <w:pict>
+          <v:shape id="_x0000_i1076" type="#_x0000_t75" style="width:453.4pt;height:263.35pt">
             <v:imagedata r:id="rId63" o:title=""/>
           </v:shape>
         </w:pict>
@@ -8847,19 +8894,19 @@
           <w:lang w:val="en-US"/>
         </w:rPr>
         <w:br/>
+        <w:t>E</w:t>
+      </w:r>
+      <w:r>
+        <w:rPr>
+          <w:lang w:val="en-US"/>
+        </w:rPr>
+        <w:t>nter the following text snippet into “Post-build event command line”:</w:t>
       </w:r>
       <w:r>
         <w:rPr>
           <w:lang w:val="en-US"/>
         </w:rPr>
         <w:br/>
-        <w:t>Select “Build Events”</w:t>
-      </w:r>
-      <w:r>
-        <w:rPr>
-          <w:lang w:val="en-US"/>
-        </w:rPr>
-        <w:t xml:space="preserve">: </w:t>
       </w:r>
       <w:r>
         <w:rPr>
@@ -8869,149 +8916,368 @@
       </w:r>
       <w:r>
         <w:rPr>
-          <w:lang w:val="en-US"/>
-        </w:rPr>
+          <w:rFonts w:ascii="Courier New" w:hAnsi="Courier New" w:cs="Courier New"/>
+          <w:lang w:val="en-US"/>
+        </w:rPr>
+        <w:t>cd "$(ProjectDir)"</w:t>
+      </w:r>
+      <w:r>
+        <w:rPr>
+          <w:rFonts w:ascii="Courier New" w:hAnsi="Courier New" w:cs="Courier New"/>
+          <w:lang w:val="en-US"/>
+        </w:rPr>
+        <w:br/>
+        <w:t>cd ..\..\CrypWin\$(OutDir)</w:t>
+      </w:r>
+      <w:r>
+        <w:rPr>
+          <w:rFonts w:ascii="Courier New" w:hAnsi="Courier New" w:cs="Courier New"/>
+          <w:lang w:val="en-US"/>
+        </w:rPr>
+        <w:br/>
+      </w:r>
+      <w:r>
+        <w:rPr>
+          <w:rFonts w:ascii="Courier New" w:hAnsi="Courier New" w:cs="Courier New"/>
+          <w:lang w:val="en-US"/>
+        </w:rPr>
+        <w:lastRenderedPageBreak/>
+        <w:t>if not exist "./CrypPlugins" mkdir "./CrypPlugins"</w:t>
+      </w:r>
+      <w:r>
+        <w:rPr>
+          <w:rFonts w:ascii="Courier New" w:hAnsi="Courier New" w:cs="Courier New"/>
+          <w:lang w:val="en-US"/>
+        </w:rPr>
+        <w:br/>
+      </w:r>
+      <w:r>
+        <w:rPr>
+          <w:rFonts w:ascii="Courier New" w:hAnsi="Courier New" w:cs="Courier New"/>
+          <w:lang w:val="en-US"/>
+        </w:rPr>
+        <w:br/>
+        <w:t>del /F /S /Q /s /q "</w:t>
+      </w:r>
+      <w:r>
+        <w:rPr>
+          <w:rFonts w:ascii="Courier New" w:hAnsi="Courier New" w:cs="Courier New"/>
+          <w:highlight w:val="yellow"/>
+          <w:lang w:val="en-US"/>
+        </w:rPr>
+        <w:t>MD5</w:t>
+      </w:r>
+      <w:r>
+        <w:rPr>
+          <w:rFonts w:ascii="Courier New" w:hAnsi="Courier New" w:cs="Courier New"/>
+          <w:lang w:val="en-US"/>
+        </w:rPr>
+        <w:t>*.*"</w:t>
+      </w:r>
+      <w:r>
+        <w:rPr>
+          <w:rFonts w:ascii="Courier New" w:hAnsi="Courier New" w:cs="Courier New"/>
+          <w:lang w:val="en-US"/>
+        </w:rPr>
+        <w:br/>
+        <w:t>copy "$(TargetDir)</w:t>
+      </w:r>
+      <w:r>
+        <w:rPr>
+          <w:rFonts w:ascii="Courier New" w:hAnsi="Courier New" w:cs="Courier New"/>
+          <w:highlight w:val="yellow"/>
+          <w:lang w:val="en-US"/>
+        </w:rPr>
+        <w:t>MD5</w:t>
+      </w:r>
+      <w:r>
+        <w:rPr>
+          <w:rFonts w:ascii="Courier New" w:hAnsi="Courier New" w:cs="Courier New"/>
+          <w:lang w:val="en-US"/>
+        </w:rPr>
+        <w:t>*.*" "./CrypPlugins"</w:t>
+      </w:r>
+      <w:r>
+        <w:rPr>
+          <w:lang w:val="en-US"/>
+        </w:rPr>
+        <w:br/>
+      </w:r>
+      <w:r>
+        <w:rPr>
+          <w:lang w:val="en-US"/>
+        </w:rPr>
+        <w:br/>
+        <w:t>You need to adapt the yellow marked field to your actual project name.</w:t>
+      </w:r>
+    </w:p>
+    <w:p>
+      <w:pPr>
+        <w:pStyle w:val="Formatvorlage1"/>
+      </w:pPr>
+      <w:r>
+        <w:br w:type="page"/>
+      </w:r>
+      <w:bookmarkStart w:id="22" w:name="_Toc234980438"/>
+      <w:r>
+        <w:lastRenderedPageBreak/>
+        <w:t>Source code and source template</w:t>
+      </w:r>
+      <w:bookmarkEnd w:id="22"/>
+    </w:p>
+    <w:p>
+      <w:pPr>
+        <w:pStyle w:val="Listenabsatz"/>
+        <w:rPr>
+          <w:lang w:val="en-US"/>
+        </w:rPr>
+      </w:pPr>
+      <w:r>
+        <w:rPr>
+          <w:lang w:val="en-US"/>
+        </w:rPr>
+        <w:t xml:space="preserve">Here you can download the whole source code which was presented in this </w:t>
+      </w:r>
+      <w:r>
+        <w:rPr>
+          <w:lang w:val="en-US"/>
+        </w:rPr>
+        <w:t>“H</w:t>
+      </w:r>
+      <w:r>
+        <w:rPr>
+          <w:lang w:val="en-US"/>
+        </w:rPr>
+        <w:t>ow</w:t>
+      </w:r>
+      <w:r>
+        <w:rPr>
+          <w:lang w:val="en-US"/>
+        </w:rPr>
+        <w:t xml:space="preserve">to” as a Visual Studio </w:t>
+      </w:r>
+      <w:r>
+        <w:rPr>
+          <w:b/>
+          <w:bCs/>
+          <w:lang w:val="en-US"/>
+        </w:rPr>
+        <w:t>solution</w:t>
+      </w:r>
+      <w:r>
+        <w:rPr>
+          <w:lang w:val="en-US"/>
+        </w:rPr>
+        <w:t>:</w:t>
+      </w:r>
+    </w:p>
+    <w:p>
+      <w:pPr>
+        <w:pStyle w:val="Listenabsatz"/>
+        <w:rPr>
+          <w:lang w:val="en-US"/>
+        </w:rPr>
+      </w:pPr>
+    </w:p>
+    <w:p>
+      <w:pPr>
+        <w:pStyle w:val="Listenabsatz"/>
+        <w:rPr>
+          <w:lang w:val="en-US"/>
+        </w:rPr>
+      </w:pPr>
+      <w:r>
+        <w:rPr>
+          <w:rStyle w:val="Hervorhebung"/>
+          <w:lang w:val="en-US"/>
+        </w:rPr>
+        <w:t>username: anonymous</w:t>
+      </w:r>
+      <w:r>
+        <w:rPr>
+          <w:i/>
+          <w:iCs/>
+          <w:lang w:val="en-US"/>
+        </w:rPr>
+        <w:br/>
+      </w:r>
+      <w:r>
+        <w:rPr>
+          <w:rStyle w:val="Hervorhebung"/>
+          <w:lang w:val="en-US"/>
+        </w:rPr>
+        <w:t>password: not required</w:t>
+      </w:r>
+    </w:p>
+    <w:p>
+      <w:pPr>
+        <w:pStyle w:val="Listenabsatz"/>
+        <w:rPr>
+          <w:lang w:val="en-US"/>
+        </w:rPr>
+      </w:pPr>
+      <w:hyperlink r:id="rId64" w:history="1">
+        <w:r>
+          <w:rPr>
+            <w:rStyle w:val="Hyperlink"/>
+            <w:lang w:val="en-US"/>
+          </w:rPr>
+          <w:t>https://www.cryptool.org/svn/CrypTool2/trunk/CrypPlugins/MD5/</w:t>
+        </w:r>
+      </w:hyperlink>
+    </w:p>
+    <w:p>
+      <w:pPr>
+        <w:pStyle w:val="Listenabsatz"/>
+        <w:rPr>
+          <w:lang w:val="en-US"/>
+        </w:rPr>
+      </w:pPr>
+    </w:p>
+    <w:p>
+      <w:pPr>
+        <w:pStyle w:val="Listenabsatz"/>
+        <w:rPr>
+          <w:lang w:val="en-US"/>
+        </w:rPr>
+      </w:pPr>
+    </w:p>
+    <w:p>
+      <w:pPr>
+        <w:pStyle w:val="Listenabsatz"/>
+        <w:rPr>
+          <w:lang w:val="en-US"/>
+        </w:rPr>
+      </w:pPr>
+      <w:r>
+        <w:rPr>
+          <w:lang w:val="en-US"/>
+        </w:rPr>
+        <w:t xml:space="preserve">Here you can download the Visual Studio plugin </w:t>
+      </w:r>
+      <w:r>
+        <w:rPr>
+          <w:b/>
+          <w:bCs/>
+          <w:lang w:val="en-US"/>
+        </w:rPr>
+        <w:t>template</w:t>
+      </w:r>
+      <w:r>
+        <w:rPr>
+          <w:lang w:val="en-US"/>
+        </w:rPr>
+        <w:t xml:space="preserve"> to begin with the development of a new Cryptool plugin:</w:t>
+      </w:r>
+    </w:p>
+    <w:p>
+      <w:pPr>
+        <w:pStyle w:val="Listenabsatz"/>
+        <w:rPr>
+          <w:lang w:val="en-US"/>
+        </w:rPr>
+      </w:pPr>
+    </w:p>
+    <w:p>
+      <w:pPr>
+        <w:pStyle w:val="Listenabsatz"/>
+        <w:rPr>
+          <w:lang w:val="en-US"/>
+        </w:rPr>
+      </w:pPr>
+      <w:hyperlink r:id="rId65" w:history="1">
+        <w:r>
+          <w:rPr>
+            <w:rStyle w:val="Hyperlink"/>
+            <w:lang w:val="en-US"/>
+          </w:rPr>
+          <w:t>http://cryptool2.vs.uni-due.de/downloads/template/hashplugin.zip</w:t>
+        </w:r>
+      </w:hyperlink>
+    </w:p>
+    <w:p>
+      <w:pPr>
+        <w:pStyle w:val="Listenabsatz"/>
+        <w:rPr>
+          <w:lang w:val="en-US"/>
+        </w:rPr>
+      </w:pPr>
+    </w:p>
+    <w:p>
+      <w:pPr>
+        <w:pStyle w:val="Formatvorlage1"/>
+      </w:pPr>
+      <w:r>
+        <w:br w:type="page"/>
+      </w:r>
+      <w:bookmarkStart w:id="23" w:name="_Toc234980439"/>
+      <w:r>
+        <w:lastRenderedPageBreak/>
+        <w:t>Provide a workflow file of your plugin</w:t>
+      </w:r>
+      <w:bookmarkEnd w:id="23"/>
+    </w:p>
+    <w:p>
+      <w:pPr>
+        <w:pStyle w:val="Listenabsatz"/>
+        <w:rPr>
+          <w:lang w:val="en-US"/>
+        </w:rPr>
+      </w:pPr>
+      <w:r>
+        <w:rPr>
+          <w:lang w:val="en-US"/>
+        </w:rPr>
+        <w:t xml:space="preserve">Every plugin developer should provide a workflow file which shows his algorithm working in CrypTool2. </w:t>
+      </w:r>
+      <w:r>
+        <w:rPr>
+          <w:lang w:val="en-US"/>
+        </w:rPr>
+        <w:t>You will automatically create a workflow file by saving y</w:t>
+      </w:r>
+      <w:r>
+        <w:rPr>
+          <w:lang w:val="en-US"/>
+        </w:rPr>
+        <w:t xml:space="preserve">our project which was created on </w:t>
+      </w:r>
+      <w:r>
+        <w:rPr>
+          <w:lang w:val="en-US"/>
+        </w:rPr>
+        <w:t>CrypTool</w:t>
+      </w:r>
+      <w:r>
+        <w:rPr>
+          <w:lang w:val="en-US"/>
+        </w:rPr>
+        <w:t>2 work space. Here is an ex</w:t>
+      </w:r>
+      <w:r>
+        <w:rPr>
+          <w:lang w:val="en-US"/>
+        </w:rPr>
+        <w:t>ample how a workflow could look</w:t>
+      </w:r>
+      <w:r>
+        <w:rPr>
+          <w:lang w:val="en-US"/>
+        </w:rPr>
+        <w:t xml:space="preserve"> like:</w:t>
+      </w:r>
+    </w:p>
+    <w:p>
+      <w:pPr>
+        <w:pStyle w:val="Listenabsatz"/>
+      </w:pPr>
+      <w:r>
         <w:pict>
-          <v:shape id="_x0000_i1077" type="#_x0000_t75" style="width:453.4pt;height:263.35pt">
-            <v:imagedata r:id="rId64" o:title=""/>
+          <v:shape id="_x0000_i1077" type="#_x0000_t75" style="width:452.75pt;height:276.3pt">
+            <v:imagedata r:id="rId66" o:title=""/>
           </v:shape>
         </w:pict>
       </w:r>
-      <w:r>
-        <w:rPr>
-          <w:lang w:val="en-US"/>
-        </w:rPr>
-        <w:br/>
-        <w:t>E</w:t>
-      </w:r>
-      <w:r>
-        <w:rPr>
-          <w:lang w:val="en-US"/>
-        </w:rPr>
-        <w:t>nter the following text snippet into “Post-build event command line”:</w:t>
-      </w:r>
-      <w:r>
-        <w:rPr>
-          <w:lang w:val="en-US"/>
-        </w:rPr>
-        <w:br/>
-      </w:r>
-      <w:r>
-        <w:rPr>
-          <w:lang w:val="en-US"/>
-        </w:rPr>
-        <w:br/>
-      </w:r>
-      <w:r>
-        <w:rPr>
-          <w:rFonts w:ascii="Courier New" w:hAnsi="Courier New" w:cs="Courier New"/>
-          <w:lang w:val="en-US"/>
-        </w:rPr>
-        <w:t>cd "$(ProjectDir)"</w:t>
-      </w:r>
-      <w:r>
-        <w:rPr>
-          <w:rFonts w:ascii="Courier New" w:hAnsi="Courier New" w:cs="Courier New"/>
-          <w:lang w:val="en-US"/>
-        </w:rPr>
-        <w:br/>
-        <w:t>cd ..\..\CrypWin\$(OutDir)</w:t>
-      </w:r>
-      <w:r>
-        <w:rPr>
-          <w:rFonts w:ascii="Courier New" w:hAnsi="Courier New" w:cs="Courier New"/>
-          <w:lang w:val="en-US"/>
-        </w:rPr>
-        <w:br/>
-      </w:r>
-      <w:r>
-        <w:rPr>
-          <w:rFonts w:ascii="Courier New" w:hAnsi="Courier New" w:cs="Courier New"/>
-          <w:lang w:val="en-US"/>
-        </w:rPr>
-        <w:lastRenderedPageBreak/>
-        <w:t>if not exist "./CrypPlugins" mkdir "./CrypPlugins"</w:t>
-      </w:r>
-      <w:r>
-        <w:rPr>
-          <w:rFonts w:ascii="Courier New" w:hAnsi="Courier New" w:cs="Courier New"/>
-          <w:lang w:val="en-US"/>
-        </w:rPr>
-        <w:br/>
-      </w:r>
-      <w:r>
-        <w:rPr>
-          <w:rFonts w:ascii="Courier New" w:hAnsi="Courier New" w:cs="Courier New"/>
-          <w:lang w:val="en-US"/>
-        </w:rPr>
-        <w:br/>
-        <w:t>del /F /S /Q /s /q "</w:t>
-      </w:r>
-      <w:r>
-        <w:rPr>
-          <w:rFonts w:ascii="Courier New" w:hAnsi="Courier New" w:cs="Courier New"/>
-          <w:highlight w:val="yellow"/>
-          <w:lang w:val="en-US"/>
-        </w:rPr>
-        <w:t>MD5</w:t>
-      </w:r>
-      <w:r>
-        <w:rPr>
-          <w:rFonts w:ascii="Courier New" w:hAnsi="Courier New" w:cs="Courier New"/>
-          <w:lang w:val="en-US"/>
-        </w:rPr>
-        <w:t>*.*"</w:t>
-      </w:r>
-      <w:r>
-        <w:rPr>
-          <w:rFonts w:ascii="Courier New" w:hAnsi="Courier New" w:cs="Courier New"/>
-          <w:lang w:val="en-US"/>
-        </w:rPr>
-        <w:br/>
-        <w:t>copy "$(TargetDir)</w:t>
-      </w:r>
-      <w:r>
-        <w:rPr>
-          <w:rFonts w:ascii="Courier New" w:hAnsi="Courier New" w:cs="Courier New"/>
-          <w:highlight w:val="yellow"/>
-          <w:lang w:val="en-US"/>
-        </w:rPr>
-        <w:t>MD5</w:t>
-      </w:r>
-      <w:r>
-        <w:rPr>
-          <w:rFonts w:ascii="Courier New" w:hAnsi="Courier New" w:cs="Courier New"/>
-          <w:lang w:val="en-US"/>
-        </w:rPr>
-        <w:t>*.*" "./CrypPlugins"</w:t>
-      </w:r>
-      <w:r>
-        <w:rPr>
-          <w:lang w:val="en-US"/>
-        </w:rPr>
-        <w:br/>
-      </w:r>
-      <w:r>
-        <w:rPr>
-          <w:lang w:val="en-US"/>
-        </w:rPr>
-        <w:br/>
-        <w:t>You need to adapt the yellow marked field to your actual project name.</w:t>
-      </w:r>
-    </w:p>
-    <w:p>
-      <w:pPr>
-        <w:pStyle w:val="Formatvorlage1"/>
-      </w:pPr>
-      <w:r>
-        <w:br w:type="page"/>
-      </w:r>
-      <w:bookmarkStart w:id="23" w:name="_Toc234921611"/>
-      <w:r>
-        <w:lastRenderedPageBreak/>
-        <w:t>Source code and source template</w:t>
-      </w:r>
-      <w:bookmarkEnd w:id="23"/>
     </w:p>
     <w:p>
       <w:pPr>
@@ -9020,263 +9286,9 @@
           <w:lang w:val="en-US"/>
         </w:rPr>
       </w:pPr>
-      <w:r>
-        <w:rPr>
-          <w:lang w:val="en-US"/>
-        </w:rPr>
-        <w:t xml:space="preserve">Here you can download the whole source code which was presented in this </w:t>
-      </w:r>
-      <w:r>
-        <w:rPr>
-          <w:lang w:val="en-US"/>
-        </w:rPr>
-        <w:t>“H</w:t>
-      </w:r>
-      <w:r>
-        <w:rPr>
-          <w:lang w:val="en-US"/>
-        </w:rPr>
-        <w:t>ow</w:t>
-      </w:r>
-      <w:r>
-        <w:rPr>
-          <w:lang w:val="en-US"/>
-        </w:rPr>
-        <w:t xml:space="preserve">to” as a Visual Studio </w:t>
-      </w:r>
-      <w:r>
-        <w:rPr>
-          <w:b/>
-          <w:bCs/>
-          <w:lang w:val="en-US"/>
-        </w:rPr>
-        <w:t>solution</w:t>
-      </w:r>
-      <w:r>
-        <w:rPr>
-          <w:lang w:val="en-US"/>
-        </w:rPr>
-        <w:t>:</w:t>
-      </w:r>
-    </w:p>
-    <w:p>
-      <w:pPr>
-        <w:pStyle w:val="Listenabsatz"/>
-        <w:rPr>
-          <w:lang w:val="en-US"/>
-        </w:rPr>
-      </w:pPr>
-    </w:p>
-    <w:p>
-      <w:pPr>
-        <w:pStyle w:val="Listenabsatz"/>
-        <w:rPr>
-          <w:lang w:val="en-US"/>
-        </w:rPr>
-      </w:pPr>
-      <w:r>
-        <w:rPr>
-          <w:rStyle w:val="Hervorhebung"/>
-          <w:lang w:val="en-US"/>
-        </w:rPr>
-        <w:t>username: anonymous</w:t>
-      </w:r>
-      <w:r>
-        <w:rPr>
-          <w:i/>
-          <w:iCs/>
-          <w:lang w:val="en-US"/>
-        </w:rPr>
-        <w:br/>
-      </w:r>
-      <w:r>
-        <w:rPr>
-          <w:rStyle w:val="Hervorhebung"/>
-          <w:lang w:val="en-US"/>
-        </w:rPr>
-        <w:t>password: not required</w:t>
-      </w:r>
-    </w:p>
-    <w:p>
-      <w:pPr>
-        <w:pStyle w:val="Listenabsatz"/>
-        <w:rPr>
-          <w:lang w:val="en-US"/>
-        </w:rPr>
-      </w:pPr>
-      <w:hyperlink r:id="rId65" w:history="1">
-        <w:r>
-          <w:rPr>
-            <w:rStyle w:val="Hyperlink"/>
-            <w:lang w:val="en-US"/>
-          </w:rPr>
-          <w:t>https://www.cryptool.org/svn/CrypTool2/trunk/CrypPlugins/MD5/</w:t>
-        </w:r>
-      </w:hyperlink>
-    </w:p>
-    <w:p>
-      <w:pPr>
-        <w:pStyle w:val="Listenabsatz"/>
-        <w:rPr>
-          <w:lang w:val="en-US"/>
-        </w:rPr>
-      </w:pPr>
-    </w:p>
-    <w:p>
-      <w:pPr>
-        <w:pStyle w:val="Listenabsatz"/>
-        <w:rPr>
-          <w:lang w:val="en-US"/>
-        </w:rPr>
-      </w:pPr>
-    </w:p>
-    <w:p>
-      <w:pPr>
-        <w:pStyle w:val="Listenabsatz"/>
-        <w:rPr>
-          <w:lang w:val="en-US"/>
-        </w:rPr>
-      </w:pPr>
-      <w:r>
-        <w:rPr>
-          <w:lang w:val="en-US"/>
-        </w:rPr>
-        <w:t xml:space="preserve">Here you can download the Visual Studio plugin </w:t>
-      </w:r>
-      <w:r>
-        <w:rPr>
-          <w:b/>
-          <w:bCs/>
-          <w:lang w:val="en-US"/>
-        </w:rPr>
-        <w:t>template</w:t>
-      </w:r>
-      <w:r>
-        <w:rPr>
-          <w:lang w:val="en-US"/>
-        </w:rPr>
-        <w:t xml:space="preserve"> to begin with the development of a new Cryptool plugin:</w:t>
-      </w:r>
-    </w:p>
-    <w:p>
-      <w:pPr>
-        <w:pStyle w:val="Listenabsatz"/>
-        <w:rPr>
-          <w:lang w:val="en-US"/>
-        </w:rPr>
-      </w:pPr>
-    </w:p>
-    <w:p>
-      <w:pPr>
-        <w:pStyle w:val="Listenabsatz"/>
-        <w:rPr>
-          <w:lang w:val="en-US"/>
-        </w:rPr>
-      </w:pPr>
-      <w:hyperlink r:id="rId66" w:history="1">
-        <w:r>
-          <w:rPr>
-            <w:rStyle w:val="Hyperlink"/>
-            <w:lang w:val="en-US"/>
-          </w:rPr>
-          <w:t>http://cryptool2.vs.uni-due.de/downloads/template/hashplugin.zip</w:t>
-        </w:r>
-      </w:hyperlink>
-    </w:p>
-    <w:p>
-      <w:pPr>
-        <w:pStyle w:val="Listenabsatz"/>
-        <w:rPr>
-          <w:lang w:val="en-US"/>
-        </w:rPr>
-      </w:pPr>
-    </w:p>
-    <w:p>
-      <w:pPr>
-        <w:pStyle w:val="Formatvorlage1"/>
-      </w:pPr>
-      <w:r>
-        <w:br w:type="page"/>
-      </w:r>
-      <w:bookmarkStart w:id="24" w:name="_Toc234921612"/>
-      <w:r>
-        <w:lastRenderedPageBreak/>
-        <w:t>Provide a workflow file of your plugin</w:t>
-      </w:r>
-      <w:bookmarkEnd w:id="24"/>
-    </w:p>
-    <w:p>
-      <w:pPr>
-        <w:pStyle w:val="Listenabsatz"/>
-        <w:rPr>
-          <w:lang w:val="en-US"/>
-        </w:rPr>
-      </w:pPr>
-      <w:r>
-        <w:rPr>
-          <w:lang w:val="en-US"/>
-        </w:rPr>
-        <w:t xml:space="preserve">Every plugin developer should provide a workflow file which shows his algorithm working in CrypTool2. </w:t>
-      </w:r>
-      <w:r>
-        <w:rPr>
-          <w:lang w:val="en-US"/>
-        </w:rPr>
-        <w:t>You will automatically create a workflow file by saving y</w:t>
-      </w:r>
-      <w:r>
-        <w:rPr>
-          <w:lang w:val="en-US"/>
-        </w:rPr>
-        <w:t xml:space="preserve">our project which was created on </w:t>
-      </w:r>
-      <w:r>
-        <w:rPr>
-          <w:lang w:val="en-US"/>
-        </w:rPr>
-        <w:t>CrypTool</w:t>
-      </w:r>
-      <w:r>
-        <w:rPr>
-          <w:lang w:val="en-US"/>
-        </w:rPr>
-        <w:t>2 work space. Here is an ex</w:t>
-      </w:r>
-      <w:r>
-        <w:rPr>
-          <w:lang w:val="en-US"/>
-        </w:rPr>
-        <w:t>ample how a workflow could look</w:t>
-      </w:r>
-      <w:r>
-        <w:rPr>
-          <w:lang w:val="en-US"/>
-        </w:rPr>
-        <w:t xml:space="preserve"> like:</w:t>
-      </w:r>
-    </w:p>
-    <w:p>
-      <w:pPr>
-        <w:pStyle w:val="Listenabsatz"/>
-      </w:pPr>
-      <w:r>
-        <w:pict>
-          <v:shape id="_x0000_i1071" type="#_x0000_t75" style="width:452.75pt;height:276.3pt">
-            <v:imagedata r:id="rId67" o:title=""/>
-          </v:shape>
-        </w:pict>
-      </w:r>
-    </w:p>
-    <w:p>
-      <w:pPr>
-        <w:pStyle w:val="Listenabsatz"/>
-        <w:rPr>
-          <w:lang w:val="en-US"/>
-        </w:rPr>
-      </w:pPr>
     </w:p>
     <w:sectPr>
-      <w:headerReference w:type="default" r:id="rId68"/>
+      <w:headerReference w:type="default" r:id="rId67"/>
       <w:pgSz w:w="11906" w:h="16838"/>
       <w:pgMar w:top="1417" w:right="1417" w:bottom="1134" w:left="1417" w:header="708" w:footer="708" w:gutter="0"/>
       <w:cols w:space="708"/>
@@ -9284,39 +9296,6 @@
     </w:sectPr>
   </w:body>
 </w:document>
-</file>
-
-<file path=word/comments.xml><?xml version="1.0" encoding="utf-8"?>
-<w:comments xmlns:ve="http://schemas.openxmlformats.org/markup-compatibility/2006" xmlns:o="urn:schemas-microsoft-com:office:office" xmlns:r="http://schemas.openxmlformats.org/officeDocument/2006/relationships" xmlns:m="http://schemas.openxmlformats.org/officeDocument/2006/math" xmlns:v="urn:schemas-microsoft-com:vml" xmlns:wp="http://schemas.openxmlformats.org/drawingml/2006/wordprocessingDrawing" xmlns:w10="urn:schemas-microsoft-com:office:word" xmlns:w="http://schemas.openxmlformats.org/wordprocessingml/2006/main" xmlns:wne="http://schemas.microsoft.com/office/word/2006/wordml">
-  <w:comment w:id="16" w:author="Matthäus Wander" w:date="2009-07-09T16:44:00Z" w:initials="MW">
-    <w:p>
-      <w:pPr>
-        <w:pStyle w:val="Kommentartext"/>
-        <w:rPr>
-          <w:lang w:val="en-US"/>
-        </w:rPr>
-      </w:pPr>
-      <w:r>
-        <w:rPr>
-          <w:rStyle w:val="Kommentarzeichen"/>
-        </w:rPr>
-        <w:annotationRef/>
-      </w:r>
-      <w:r>
-        <w:rPr>
-          <w:lang w:val="en-US"/>
-        </w:rPr>
-        <w:t xml:space="preserve">Need clarification: </w:t>
-      </w:r>
-      <w:r>
-        <w:rPr>
-          <w:lang w:val="en-US"/>
-        </w:rPr>
-        <w:t>Is this required for input properties?</w:t>
-      </w:r>
-    </w:p>
-  </w:comment>
-</w:comments>
 </file>
 
 <file path=word/endnotes.xml><?xml version="1.0" encoding="utf-8"?>
@@ -9445,7 +9424,7 @@
         <w:u w:val="single"/>
         <w:lang w:val="en-GB"/>
       </w:rPr>
-      <w:t>3</w:t>
+      <w:t>28</w:t>
     </w:r>
     <w:r>
       <w:rPr>
@@ -12177,7 +12156,7 @@
 </file>
 
 <file path=customXml/itemProps1.xml><?xml version="1.0" encoding="utf-8"?>
-<ds:datastoreItem xmlns:ds="http://schemas.openxmlformats.org/officeDocument/2006/customXml" ds:itemID="{55103C3F-545B-4916-B128-E8687BB96A4D}">
+<ds:datastoreItem xmlns:ds="http://schemas.openxmlformats.org/officeDocument/2006/customXml" ds:itemID="{88701F4D-F4C8-4834-B293-5179932AF302}">
   <ds:schemaRefs>
     <ds:schemaRef ds:uri="http://schemas.openxmlformats.org/officeDocument/2006/bibliography"/>
   </ds:schemaRefs>

</xml_diff>